<commit_message>
Added new version of documentation
</commit_message>
<xml_diff>
--- a/Документація ER_Model.docx
+++ b/Документація ER_Model.docx
@@ -2,15 +2,790 @@
 <file path=word/document.xml><?xml version="1.0" encoding="utf-8"?>
 <w:document xmlns:wpc="http://schemas.microsoft.com/office/word/2010/wordprocessingCanvas" xmlns:cx="http://schemas.microsoft.com/office/drawing/2014/chartex" xmlns:cx1="http://schemas.microsoft.com/office/drawing/2015/9/8/chartex" xmlns:cx2="http://schemas.microsoft.com/office/drawing/2015/10/21/chartex" xmlns:cx3="http://schemas.microsoft.com/office/drawing/2016/5/9/chartex" xmlns:cx4="http://schemas.microsoft.com/office/drawing/2016/5/10/chartex" xmlns:cx5="http://schemas.microsoft.com/office/drawing/2016/5/11/chartex" xmlns:cx6="http://schemas.microsoft.com/office/drawing/2016/5/12/chartex" xmlns:cx7="http://schemas.microsoft.com/office/drawing/2016/5/13/chartex" xmlns:cx8="http://schemas.microsoft.com/office/drawing/2016/5/14/chartex" xmlns:mc="http://schemas.openxmlformats.org/markup-compatibility/2006" xmlns:aink="http://schemas.microsoft.com/office/drawing/2016/ink" xmlns:am3d="http://schemas.microsoft.com/office/drawing/2017/model3d" xmlns:o="urn:schemas-microsoft-com:office:office" xmlns:oel="http://schemas.microsoft.com/office/2019/extlst" xmlns:r="http://schemas.openxmlformats.org/officeDocument/2006/relationships" xmlns:m="http://schemas.openxmlformats.org/officeDocument/2006/math" xmlns:v="urn:schemas-microsoft-com:vml" xmlns:wp14="http://schemas.microsoft.com/office/word/2010/wordprocessingDrawing" xmlns:wp="http://schemas.openxmlformats.org/drawingml/2006/wordprocessingDrawing" xmlns:w10="urn:schemas-microsoft-com:office:word" xmlns:w="http://schemas.openxmlformats.org/wordprocessingml/2006/main" xmlns:w14="http://schemas.microsoft.com/office/word/2010/wordml" xmlns:w15="http://schemas.microsoft.com/office/word/2012/wordml" xmlns:w16cex="http://schemas.microsoft.com/office/word/2018/wordml/cex" xmlns:w16cid="http://schemas.microsoft.com/office/word/2016/wordml/cid" xmlns:w16="http://schemas.microsoft.com/office/word/2018/wordml" xmlns:w16du="http://schemas.microsoft.com/office/word/2023/wordml/word16du" xmlns:w16sdtdh="http://schemas.microsoft.com/office/word/2020/wordml/sdtdatahash" xmlns:w16se="http://schemas.microsoft.com/office/word/2015/wordml/symex" xmlns:wpg="http://schemas.microsoft.com/office/word/2010/wordprocessingGroup" xmlns:wpi="http://schemas.microsoft.com/office/word/2010/wordprocessingInk" xmlns:wne="http://schemas.microsoft.com/office/word/2006/wordml" xmlns:wps="http://schemas.microsoft.com/office/word/2010/wordprocessingShape" mc:Ignorable="w14 w15 w16se w16cid w16 w16cex w16sdtdh w16du wp14">
   <w:body>
-    <w:p>
-      <w:r>
+    <w:p/>
+    <w:p/>
+    <w:p/>
+    <w:p/>
+    <w:p/>
+    <w:p/>
+    <w:p/>
+    <w:p/>
+    <w:p/>
+    <w:p/>
+    <w:p/>
+    <w:p/>
+    <w:p>
+      <w:r>
+        <w:t xml:space="preserve">Розробка АІС </w:t>
+      </w:r>
+      <w:r>
+        <w:t>для регулювання роботи</w:t>
+      </w:r>
+      <w:r>
+        <w:t xml:space="preserve"> мережею</w:t>
+      </w:r>
+      <w:r>
+        <w:t xml:space="preserve"> ресторан</w:t>
+      </w:r>
+      <w:r>
+        <w:t>ів</w:t>
+      </w:r>
+      <w:r>
+        <w:t xml:space="preserve"> швидкого харчування “</w:t>
+      </w:r>
+      <w:r>
+        <w:t>Київські Файні Страви</w:t>
+      </w:r>
+      <w:r>
+        <w:t xml:space="preserve"> </w:t>
+      </w:r>
+      <w:r>
+        <w:t>(КФС)</w:t>
+      </w:r>
+      <w:r>
+        <w:t>”:</w:t>
+      </w:r>
+      <w:r>
+        <w:t xml:space="preserve"> </w:t>
+      </w:r>
+      <w:r>
+        <w:t>к</w:t>
+      </w:r>
+      <w:r>
+        <w:t>ерування процесом оформлення, приготування і видачі замовлень</w:t>
+      </w:r>
+    </w:p>
+    <w:p>
+      <w:r>
+        <w:br w:type="page"/>
+      </w:r>
+    </w:p>
+    <w:sdt>
+      <w:sdtPr>
+        <w:id w:val="-407927464"/>
+        <w:docPartObj>
+          <w:docPartGallery w:val="Table of Contents"/>
+          <w:docPartUnique/>
+        </w:docPartObj>
+      </w:sdtPr>
+      <w:sdtEndPr>
         <w:rPr>
+          <w:rFonts w:asciiTheme="minorHAnsi" w:eastAsiaTheme="minorHAnsi" w:hAnsiTheme="minorHAnsi" w:cstheme="minorBidi"/>
+          <w:b/>
+          <w:bCs/>
+          <w:noProof/>
+          <w:color w:val="auto"/>
+          <w:kern w:val="2"/>
+          <w:sz w:val="24"/>
+          <w:szCs w:val="24"/>
           <w:lang w:val="uk-UA"/>
+          <w14:ligatures w14:val="standardContextual"/>
         </w:rPr>
-        <w:t>Користувачі</w:t>
-      </w:r>
-      <w:r>
-        <w:t>:</w:t>
+      </w:sdtEndPr>
+      <w:sdtContent>
+        <w:p>
+          <w:pPr>
+            <w:pStyle w:val="TOCHeading"/>
+            <w:rPr>
+              <w:lang w:val="uk-UA"/>
+            </w:rPr>
+          </w:pPr>
+          <w:r>
+            <w:rPr>
+              <w:lang w:val="uk-UA"/>
+            </w:rPr>
+            <w:t>Зміст</w:t>
+          </w:r>
+        </w:p>
+        <w:p>
+          <w:pPr>
+            <w:pStyle w:val="TOC1"/>
+            <w:tabs>
+              <w:tab w:val="left" w:pos="480"/>
+              <w:tab w:val="right" w:leader="dot" w:pos="9679"/>
+            </w:tabs>
+            <w:rPr>
+              <w:noProof/>
+            </w:rPr>
+          </w:pPr>
+          <w:r>
+            <w:fldChar w:fldCharType="begin"/>
+          </w:r>
+          <w:r>
+            <w:instrText xml:space="preserve"> TOC \o "1-3" \h \z \u </w:instrText>
+          </w:r>
+          <w:r>
+            <w:fldChar w:fldCharType="separate"/>
+          </w:r>
+          <w:hyperlink w:anchor="_Toc178964053" w:history="1">
+            <w:r>
+              <w:rPr>
+                <w:rStyle w:val="Hyperlink"/>
+                <w:noProof/>
+              </w:rPr>
+              <w:t>1.</w:t>
+            </w:r>
+            <w:r>
+              <w:rPr>
+                <w:noProof/>
+              </w:rPr>
+              <w:tab/>
+            </w:r>
+            <w:r>
+              <w:rPr>
+                <w:rStyle w:val="Hyperlink"/>
+                <w:noProof/>
+              </w:rPr>
+              <w:t>Технічне завдання</w:t>
+            </w:r>
+            <w:r>
+              <w:rPr>
+                <w:noProof/>
+                <w:webHidden/>
+              </w:rPr>
+              <w:tab/>
+            </w:r>
+            <w:r>
+              <w:rPr>
+                <w:noProof/>
+                <w:webHidden/>
+              </w:rPr>
+              <w:fldChar w:fldCharType="begin"/>
+            </w:r>
+            <w:r>
+              <w:rPr>
+                <w:noProof/>
+                <w:webHidden/>
+              </w:rPr>
+              <w:instrText xml:space="preserve"> PAGEREF _Toc178964053 \h </w:instrText>
+            </w:r>
+            <w:r>
+              <w:rPr>
+                <w:noProof/>
+                <w:webHidden/>
+              </w:rPr>
+            </w:r>
+            <w:r>
+              <w:rPr>
+                <w:noProof/>
+                <w:webHidden/>
+              </w:rPr>
+              <w:fldChar w:fldCharType="separate"/>
+            </w:r>
+            <w:r>
+              <w:rPr>
+                <w:noProof/>
+                <w:webHidden/>
+              </w:rPr>
+              <w:t>3</w:t>
+            </w:r>
+            <w:r>
+              <w:rPr>
+                <w:noProof/>
+                <w:webHidden/>
+              </w:rPr>
+              <w:fldChar w:fldCharType="end"/>
+            </w:r>
+          </w:hyperlink>
+        </w:p>
+        <w:p>
+          <w:pPr>
+            <w:pStyle w:val="TOC2"/>
+            <w:tabs>
+              <w:tab w:val="left" w:pos="960"/>
+              <w:tab w:val="right" w:leader="dot" w:pos="9679"/>
+            </w:tabs>
+            <w:rPr>
+              <w:noProof/>
+            </w:rPr>
+          </w:pPr>
+          <w:hyperlink w:anchor="_Toc178964054" w:history="1">
+            <w:r>
+              <w:rPr>
+                <w:rStyle w:val="Hyperlink"/>
+                <w:noProof/>
+              </w:rPr>
+              <w:t>1.1.</w:t>
+            </w:r>
+            <w:r>
+              <w:rPr>
+                <w:noProof/>
+              </w:rPr>
+              <w:tab/>
+            </w:r>
+            <w:r>
+              <w:rPr>
+                <w:rStyle w:val="Hyperlink"/>
+                <w:noProof/>
+              </w:rPr>
+              <w:t>Мета розробки. Призначення АІС</w:t>
+            </w:r>
+            <w:r>
+              <w:rPr>
+                <w:noProof/>
+                <w:webHidden/>
+              </w:rPr>
+              <w:tab/>
+            </w:r>
+            <w:r>
+              <w:rPr>
+                <w:noProof/>
+                <w:webHidden/>
+              </w:rPr>
+              <w:fldChar w:fldCharType="begin"/>
+            </w:r>
+            <w:r>
+              <w:rPr>
+                <w:noProof/>
+                <w:webHidden/>
+              </w:rPr>
+              <w:instrText xml:space="preserve"> PAGEREF _Toc178964054 \h </w:instrText>
+            </w:r>
+            <w:r>
+              <w:rPr>
+                <w:noProof/>
+                <w:webHidden/>
+              </w:rPr>
+            </w:r>
+            <w:r>
+              <w:rPr>
+                <w:noProof/>
+                <w:webHidden/>
+              </w:rPr>
+              <w:fldChar w:fldCharType="separate"/>
+            </w:r>
+            <w:r>
+              <w:rPr>
+                <w:noProof/>
+                <w:webHidden/>
+              </w:rPr>
+              <w:t>3</w:t>
+            </w:r>
+            <w:r>
+              <w:rPr>
+                <w:noProof/>
+                <w:webHidden/>
+              </w:rPr>
+              <w:fldChar w:fldCharType="end"/>
+            </w:r>
+          </w:hyperlink>
+        </w:p>
+        <w:p>
+          <w:pPr>
+            <w:pStyle w:val="TOC1"/>
+            <w:tabs>
+              <w:tab w:val="left" w:pos="480"/>
+              <w:tab w:val="right" w:leader="dot" w:pos="9679"/>
+            </w:tabs>
+            <w:rPr>
+              <w:noProof/>
+            </w:rPr>
+          </w:pPr>
+          <w:hyperlink w:anchor="_Toc178964055" w:history="1">
+            <w:r>
+              <w:rPr>
+                <w:rStyle w:val="Hyperlink"/>
+                <w:noProof/>
+              </w:rPr>
+              <w:t>2.</w:t>
+            </w:r>
+            <w:r>
+              <w:rPr>
+                <w:noProof/>
+              </w:rPr>
+              <w:tab/>
+            </w:r>
+            <w:r>
+              <w:rPr>
+                <w:rStyle w:val="Hyperlink"/>
+                <w:noProof/>
+              </w:rPr>
+              <w:t>Технічний проєкт</w:t>
+            </w:r>
+            <w:r>
+              <w:rPr>
+                <w:noProof/>
+                <w:webHidden/>
+              </w:rPr>
+              <w:tab/>
+            </w:r>
+            <w:r>
+              <w:rPr>
+                <w:noProof/>
+                <w:webHidden/>
+              </w:rPr>
+              <w:fldChar w:fldCharType="begin"/>
+            </w:r>
+            <w:r>
+              <w:rPr>
+                <w:noProof/>
+                <w:webHidden/>
+              </w:rPr>
+              <w:instrText xml:space="preserve"> PAGEREF _Toc178964055 \h </w:instrText>
+            </w:r>
+            <w:r>
+              <w:rPr>
+                <w:noProof/>
+                <w:webHidden/>
+              </w:rPr>
+            </w:r>
+            <w:r>
+              <w:rPr>
+                <w:noProof/>
+                <w:webHidden/>
+              </w:rPr>
+              <w:fldChar w:fldCharType="separate"/>
+            </w:r>
+            <w:r>
+              <w:rPr>
+                <w:noProof/>
+                <w:webHidden/>
+              </w:rPr>
+              <w:t>3</w:t>
+            </w:r>
+            <w:r>
+              <w:rPr>
+                <w:noProof/>
+                <w:webHidden/>
+              </w:rPr>
+              <w:fldChar w:fldCharType="end"/>
+            </w:r>
+          </w:hyperlink>
+        </w:p>
+        <w:p>
+          <w:pPr>
+            <w:pStyle w:val="TOC2"/>
+            <w:tabs>
+              <w:tab w:val="left" w:pos="960"/>
+              <w:tab w:val="right" w:leader="dot" w:pos="9679"/>
+            </w:tabs>
+            <w:rPr>
+              <w:noProof/>
+            </w:rPr>
+          </w:pPr>
+          <w:hyperlink w:anchor="_Toc178964056" w:history="1">
+            <w:r>
+              <w:rPr>
+                <w:rStyle w:val="Hyperlink"/>
+                <w:noProof/>
+              </w:rPr>
+              <w:t>2.1.</w:t>
+            </w:r>
+            <w:r>
+              <w:rPr>
+                <w:noProof/>
+              </w:rPr>
+              <w:tab/>
+            </w:r>
+            <w:r>
+              <w:rPr>
+                <w:rStyle w:val="Hyperlink"/>
+                <w:noProof/>
+              </w:rPr>
+              <w:t>Технічні вимоги</w:t>
+            </w:r>
+            <w:r>
+              <w:rPr>
+                <w:noProof/>
+                <w:webHidden/>
+              </w:rPr>
+              <w:tab/>
+            </w:r>
+            <w:r>
+              <w:rPr>
+                <w:noProof/>
+                <w:webHidden/>
+              </w:rPr>
+              <w:fldChar w:fldCharType="begin"/>
+            </w:r>
+            <w:r>
+              <w:rPr>
+                <w:noProof/>
+                <w:webHidden/>
+              </w:rPr>
+              <w:instrText xml:space="preserve"> PAGEREF _Toc178964056 \h </w:instrText>
+            </w:r>
+            <w:r>
+              <w:rPr>
+                <w:noProof/>
+                <w:webHidden/>
+              </w:rPr>
+            </w:r>
+            <w:r>
+              <w:rPr>
+                <w:noProof/>
+                <w:webHidden/>
+              </w:rPr>
+              <w:fldChar w:fldCharType="separate"/>
+            </w:r>
+            <w:r>
+              <w:rPr>
+                <w:noProof/>
+                <w:webHidden/>
+              </w:rPr>
+              <w:t>3</w:t>
+            </w:r>
+            <w:r>
+              <w:rPr>
+                <w:noProof/>
+                <w:webHidden/>
+              </w:rPr>
+              <w:fldChar w:fldCharType="end"/>
+            </w:r>
+          </w:hyperlink>
+        </w:p>
+        <w:p>
+          <w:pPr>
+            <w:pStyle w:val="TOC3"/>
+            <w:tabs>
+              <w:tab w:val="left" w:pos="1440"/>
+              <w:tab w:val="right" w:leader="dot" w:pos="9679"/>
+            </w:tabs>
+            <w:rPr>
+              <w:noProof/>
+            </w:rPr>
+          </w:pPr>
+          <w:hyperlink w:anchor="_Toc178964057" w:history="1">
+            <w:r>
+              <w:rPr>
+                <w:rStyle w:val="Hyperlink"/>
+                <w:noProof/>
+              </w:rPr>
+              <w:t>2.1.1.</w:t>
+            </w:r>
+            <w:r>
+              <w:rPr>
+                <w:noProof/>
+              </w:rPr>
+              <w:tab/>
+            </w:r>
+            <w:r>
+              <w:rPr>
+                <w:rStyle w:val="Hyperlink"/>
+                <w:noProof/>
+              </w:rPr>
+              <w:t>Опис груп користувачів АІС</w:t>
+            </w:r>
+            <w:r>
+              <w:rPr>
+                <w:noProof/>
+                <w:webHidden/>
+              </w:rPr>
+              <w:tab/>
+            </w:r>
+            <w:r>
+              <w:rPr>
+                <w:noProof/>
+                <w:webHidden/>
+              </w:rPr>
+              <w:fldChar w:fldCharType="begin"/>
+            </w:r>
+            <w:r>
+              <w:rPr>
+                <w:noProof/>
+                <w:webHidden/>
+              </w:rPr>
+              <w:instrText xml:space="preserve"> PAGEREF _Toc178964057 \h </w:instrText>
+            </w:r>
+            <w:r>
+              <w:rPr>
+                <w:noProof/>
+                <w:webHidden/>
+              </w:rPr>
+            </w:r>
+            <w:r>
+              <w:rPr>
+                <w:noProof/>
+                <w:webHidden/>
+              </w:rPr>
+              <w:fldChar w:fldCharType="separate"/>
+            </w:r>
+            <w:r>
+              <w:rPr>
+                <w:noProof/>
+                <w:webHidden/>
+              </w:rPr>
+              <w:t>3</w:t>
+            </w:r>
+            <w:r>
+              <w:rPr>
+                <w:noProof/>
+                <w:webHidden/>
+              </w:rPr>
+              <w:fldChar w:fldCharType="end"/>
+            </w:r>
+          </w:hyperlink>
+        </w:p>
+        <w:p>
+          <w:pPr>
+            <w:pStyle w:val="TOC3"/>
+            <w:tabs>
+              <w:tab w:val="left" w:pos="1440"/>
+              <w:tab w:val="right" w:leader="dot" w:pos="9679"/>
+            </w:tabs>
+            <w:rPr>
+              <w:noProof/>
+            </w:rPr>
+          </w:pPr>
+          <w:hyperlink w:anchor="_Toc178964058" w:history="1">
+            <w:r>
+              <w:rPr>
+                <w:rStyle w:val="Hyperlink"/>
+                <w:noProof/>
+              </w:rPr>
+              <w:t>2.1.2.</w:t>
+            </w:r>
+            <w:r>
+              <w:rPr>
+                <w:noProof/>
+              </w:rPr>
+              <w:tab/>
+            </w:r>
+            <w:r>
+              <w:rPr>
+                <w:rStyle w:val="Hyperlink"/>
+                <w:noProof/>
+              </w:rPr>
+              <w:t>Специфікація вимог</w:t>
+            </w:r>
+            <w:r>
+              <w:rPr>
+                <w:noProof/>
+                <w:webHidden/>
+              </w:rPr>
+              <w:tab/>
+            </w:r>
+            <w:r>
+              <w:rPr>
+                <w:noProof/>
+                <w:webHidden/>
+              </w:rPr>
+              <w:fldChar w:fldCharType="begin"/>
+            </w:r>
+            <w:r>
+              <w:rPr>
+                <w:noProof/>
+                <w:webHidden/>
+              </w:rPr>
+              <w:instrText xml:space="preserve"> PAGEREF _Toc178964058 \h </w:instrText>
+            </w:r>
+            <w:r>
+              <w:rPr>
+                <w:noProof/>
+                <w:webHidden/>
+              </w:rPr>
+            </w:r>
+            <w:r>
+              <w:rPr>
+                <w:noProof/>
+                <w:webHidden/>
+              </w:rPr>
+              <w:fldChar w:fldCharType="separate"/>
+            </w:r>
+            <w:r>
+              <w:rPr>
+                <w:noProof/>
+                <w:webHidden/>
+              </w:rPr>
+              <w:t>4</w:t>
+            </w:r>
+            <w:r>
+              <w:rPr>
+                <w:noProof/>
+                <w:webHidden/>
+              </w:rPr>
+              <w:fldChar w:fldCharType="end"/>
+            </w:r>
+          </w:hyperlink>
+        </w:p>
+        <w:p>
+          <w:r>
+            <w:rPr>
+              <w:b/>
+              <w:bCs/>
+              <w:noProof/>
+            </w:rPr>
+            <w:fldChar w:fldCharType="end"/>
+          </w:r>
+        </w:p>
+      </w:sdtContent>
+    </w:sdt>
+    <w:p/>
+    <w:p/>
+    <w:p>
+      <w:r>
+        <w:br w:type="page"/>
+      </w:r>
+    </w:p>
+    <w:p>
+      <w:pPr>
+        <w:pStyle w:val="Heading1"/>
+        <w:numPr>
+          <w:ilvl w:val="0"/>
+          <w:numId w:val="5"/>
+        </w:numPr>
+      </w:pPr>
+      <w:bookmarkStart w:id="0" w:name="_Toc178964053"/>
+      <w:r>
+        <w:lastRenderedPageBreak/>
+        <w:t>Технічне завдання</w:t>
+      </w:r>
+      <w:bookmarkEnd w:id="0"/>
+    </w:p>
+    <w:p>
+      <w:pPr>
+        <w:pStyle w:val="Heading2"/>
+        <w:numPr>
+          <w:ilvl w:val="1"/>
+          <w:numId w:val="5"/>
+        </w:numPr>
+      </w:pPr>
+      <w:bookmarkStart w:id="1" w:name="_Toc178964054"/>
+      <w:r>
+        <w:t xml:space="preserve">Мета розробки. </w:t>
+      </w:r>
+      <w:r>
+        <w:t>Призначення АІС</w:t>
+      </w:r>
+      <w:bookmarkEnd w:id="1"/>
+    </w:p>
+    <w:p>
+      <w:r>
+        <w:t xml:space="preserve">Програмний застосунок призначений для обробки даних, що використовуються в процесі </w:t>
+      </w:r>
+      <w:r>
+        <w:t xml:space="preserve">оформлення, приготування і видачі  замовлень </w:t>
+      </w:r>
+      <w:r>
+        <w:t>у</w:t>
+      </w:r>
+      <w:r>
+        <w:t xml:space="preserve"> мережі</w:t>
+      </w:r>
+      <w:r>
+        <w:t xml:space="preserve"> </w:t>
+      </w:r>
+      <w:r>
+        <w:t>ресторані</w:t>
+      </w:r>
+      <w:r>
+        <w:t>в</w:t>
+      </w:r>
+      <w:r>
+        <w:t xml:space="preserve"> швидкого харчування</w:t>
+      </w:r>
+      <w:r>
+        <w:t xml:space="preserve"> «</w:t>
+      </w:r>
+      <w:r>
+        <w:t>Київські Файні Страви (КФС)</w:t>
+      </w:r>
+      <w:r>
+        <w:t xml:space="preserve">». </w:t>
+      </w:r>
+      <w:r>
+        <w:t>Система д</w:t>
+      </w:r>
+      <w:r>
+        <w:t>опоможе</w:t>
+      </w:r>
+      <w:r>
+        <w:t xml:space="preserve"> зручніше</w:t>
+      </w:r>
+      <w:r>
+        <w:t xml:space="preserve"> </w:t>
+      </w:r>
+      <w:r>
+        <w:t>оформлювати замовлення,</w:t>
+      </w:r>
+      <w:r>
+        <w:t xml:space="preserve"> налаштовувати страви, відповідно до вподобань і потреб клієнта</w:t>
+      </w:r>
+      <w:r>
+        <w:t>, обраховувати клієнтські бонуси</w:t>
+      </w:r>
+      <w:r>
+        <w:t xml:space="preserve">, </w:t>
+      </w:r>
+      <w:r>
+        <w:t>отримувати інформацію про зареєстрованих клієнтів, характеристики страв та інгредієнтів</w:t>
+      </w:r>
+      <w:r>
+        <w:t>. Забезпечить доступ до необхідної інформації</w:t>
+      </w:r>
+      <w:r>
+        <w:t xml:space="preserve"> кухарям,</w:t>
+      </w:r>
+      <w:r>
+        <w:t xml:space="preserve"> касирам та менеджерам </w:t>
+      </w:r>
+      <w:r>
+        <w:t>ресторану</w:t>
+      </w:r>
+      <w:r>
+        <w:t>.</w:t>
+      </w:r>
+    </w:p>
+    <w:p>
+      <w:pPr>
+        <w:pStyle w:val="Heading1"/>
+        <w:numPr>
+          <w:ilvl w:val="0"/>
+          <w:numId w:val="5"/>
+        </w:numPr>
+      </w:pPr>
+      <w:bookmarkStart w:id="2" w:name="_Toc178964055"/>
+      <w:r>
+        <w:t>Технічний проєкт</w:t>
+      </w:r>
+      <w:bookmarkEnd w:id="2"/>
+    </w:p>
+    <w:p>
+      <w:pPr>
+        <w:pStyle w:val="Heading2"/>
+        <w:numPr>
+          <w:ilvl w:val="1"/>
+          <w:numId w:val="5"/>
+        </w:numPr>
+      </w:pPr>
+      <w:bookmarkStart w:id="3" w:name="_Toc178964056"/>
+      <w:r>
+        <w:t>Технічні вимоги</w:t>
+      </w:r>
+      <w:bookmarkEnd w:id="3"/>
+    </w:p>
+    <w:p>
+      <w:pPr>
+        <w:pStyle w:val="Heading3"/>
+        <w:numPr>
+          <w:ilvl w:val="2"/>
+          <w:numId w:val="5"/>
+        </w:numPr>
+      </w:pPr>
+      <w:bookmarkStart w:id="4" w:name="_Toc178964057"/>
+      <w:r>
+        <w:t>Опис груп користувачів АІС</w:t>
+      </w:r>
+      <w:bookmarkEnd w:id="4"/>
+    </w:p>
+    <w:p>
+      <w:r>
+        <w:t>Система призначена для користувачів 5 типів:</w:t>
+      </w:r>
+      <w:r>
+        <w:t xml:space="preserve"> </w:t>
+      </w:r>
+      <w:r>
+        <w:t>топ-менеджер</w:t>
+      </w:r>
+      <w:r>
+        <w:t>, менеджер</w:t>
+      </w:r>
+      <w:r>
+        <w:t xml:space="preserve"> ресторану</w:t>
+      </w:r>
+      <w:r>
+        <w:t>, кухар, касир, клієнт.</w:t>
       </w:r>
     </w:p>
     <w:p>
@@ -18,31 +793,118 @@
         <w:pStyle w:val="ListParagraph"/>
         <w:numPr>
           <w:ilvl w:val="0"/>
-          <w:numId w:val="1"/>
+          <w:numId w:val="7"/>
         </w:numPr>
-      </w:pPr>
-      <w:proofErr w:type="spellStart"/>
-      <w:r>
-        <w:rPr>
-          <w:lang w:val="uk-UA"/>
-        </w:rPr>
-        <w:t>Адмін</w:t>
-      </w:r>
-      <w:proofErr w:type="spellEnd"/>
+        <w:ind w:left="720" w:hanging="540"/>
+      </w:pPr>
+      <w:r>
+        <w:t>Т</w:t>
+      </w:r>
+      <w:r>
+        <w:t>оп-менеджер</w:t>
+      </w:r>
+      <w:r>
+        <w:t xml:space="preserve"> в</w:t>
+      </w:r>
+      <w:r>
+        <w:t>ідповідає за керування</w:t>
+      </w:r>
+      <w:r>
+        <w:t xml:space="preserve"> усією мереж</w:t>
+      </w:r>
+      <w:r>
+        <w:t>е</w:t>
+      </w:r>
+      <w:r>
+        <w:t>ю рест</w:t>
+      </w:r>
+      <w:r>
+        <w:t>оранів</w:t>
+      </w:r>
+      <w:r>
+        <w:t xml:space="preserve">. </w:t>
+      </w:r>
+      <w:r>
+        <w:t>Він здійснює</w:t>
+      </w:r>
+      <w:r>
+        <w:t xml:space="preserve"> </w:t>
+      </w:r>
+      <w:r>
+        <w:t>реєстрацію</w:t>
+      </w:r>
+      <w:r>
+        <w:t xml:space="preserve"> нових ресторанів та менеджерів</w:t>
+      </w:r>
+      <w:r>
+        <w:t xml:space="preserve"> </w:t>
+      </w:r>
+      <w:r>
+        <w:t xml:space="preserve">і видалення ресторанів та звільнення менеджерів </w:t>
+      </w:r>
+      <w:r>
+        <w:t>у системі.</w:t>
+      </w:r>
+      <w:r>
+        <w:t xml:space="preserve"> </w:t>
+      </w:r>
+      <w:r>
+        <w:t>Створює, оновлює та видаляє страви та інгредієнти.</w:t>
+      </w:r>
+      <w:r>
+        <w:t xml:space="preserve"> Має право на виконання всіх дій інших ролей</w:t>
+      </w:r>
+      <w:r>
+        <w:t>.</w:t>
+      </w:r>
     </w:p>
     <w:p>
       <w:pPr>
         <w:pStyle w:val="ListParagraph"/>
         <w:numPr>
           <w:ilvl w:val="0"/>
-          <w:numId w:val="1"/>
+          <w:numId w:val="7"/>
         </w:numPr>
-      </w:pPr>
-      <w:r>
-        <w:rPr>
-          <w:lang w:val="uk-UA"/>
-        </w:rPr>
+        <w:ind w:left="720" w:hanging="540"/>
+      </w:pPr>
+      <w:r>
         <w:t>Менеджер</w:t>
+      </w:r>
+      <w:r>
+        <w:t xml:space="preserve"> ресторану</w:t>
+      </w:r>
+      <w:r>
+        <w:t xml:space="preserve"> відповідає за керування конкретним рестораном. </w:t>
+      </w:r>
+      <w:r>
+        <w:t xml:space="preserve"> </w:t>
+      </w:r>
+      <w:r>
+        <w:t>Він здійснює реєстрацію</w:t>
+      </w:r>
+      <w:r>
+        <w:t>, оновлення даних</w:t>
+      </w:r>
+      <w:r>
+        <w:t xml:space="preserve"> і звільнення</w:t>
+      </w:r>
+      <w:r>
+        <w:t xml:space="preserve"> касирів і кухарів</w:t>
+      </w:r>
+      <w:r>
+        <w:t>.</w:t>
+      </w:r>
+      <w:r>
+        <w:t xml:space="preserve"> Слідкує за кількістю</w:t>
+      </w:r>
+      <w:r>
+        <w:t xml:space="preserve"> </w:t>
+      </w:r>
+      <w:r>
+        <w:t>оформлених замовлень.</w:t>
+      </w:r>
+      <w:r>
+        <w:t xml:space="preserve"> </w:t>
       </w:r>
     </w:p>
     <w:p>
@@ -50,14 +912,27 @@
         <w:pStyle w:val="ListParagraph"/>
         <w:numPr>
           <w:ilvl w:val="0"/>
-          <w:numId w:val="1"/>
+          <w:numId w:val="7"/>
         </w:numPr>
-      </w:pPr>
-      <w:r>
-        <w:rPr>
-          <w:lang w:val="uk-UA"/>
-        </w:rPr>
-        <w:t>Касир</w:t>
+        <w:ind w:left="720" w:hanging="540"/>
+      </w:pPr>
+      <w:r>
+        <w:t>Кухар</w:t>
+      </w:r>
+      <w:r>
+        <w:t xml:space="preserve"> відповідає за приготування страв з замовлень, для чого він має отримувати </w:t>
+      </w:r>
+      <w:r>
+        <w:t xml:space="preserve">інформацію про останні </w:t>
+      </w:r>
+      <w:r>
+        <w:t>невидані замовлення</w:t>
+      </w:r>
+      <w:r>
+        <w:t xml:space="preserve"> і інгредієнти, які до нього входять.</w:t>
+      </w:r>
+      <w:r>
+        <w:t xml:space="preserve"> Має бачити, з якого університету клієнт, що зробив замовлення, щоб, якщо що, плюнуть.</w:t>
       </w:r>
     </w:p>
     <w:p>
@@ -65,32 +940,27 @@
         <w:pStyle w:val="ListParagraph"/>
         <w:numPr>
           <w:ilvl w:val="0"/>
-          <w:numId w:val="1"/>
+          <w:numId w:val="7"/>
         </w:numPr>
-      </w:pPr>
-      <w:r>
-        <w:rPr>
-          <w:lang w:val="uk-UA"/>
-        </w:rPr>
-        <w:t>Клієнт</w:t>
-      </w:r>
-    </w:p>
-    <w:p>
-      <w:pPr>
-        <w:pStyle w:val="ListParagraph"/>
-      </w:pPr>
-    </w:p>
-    <w:p>
-      <w:proofErr w:type="spellStart"/>
-      <w:r>
-        <w:rPr>
-          <w:lang w:val="uk-UA"/>
-        </w:rPr>
-        <w:t>Адмін</w:t>
-      </w:r>
-      <w:proofErr w:type="spellEnd"/>
-      <w:r>
-        <w:t>:</w:t>
+        <w:ind w:left="720" w:hanging="540"/>
+      </w:pPr>
+      <w:r>
+        <w:t>Касир</w:t>
+      </w:r>
+      <w:r>
+        <w:t xml:space="preserve"> </w:t>
+      </w:r>
+      <w:r>
+        <w:t xml:space="preserve">відповідає за </w:t>
+      </w:r>
+      <w:r>
+        <w:t xml:space="preserve">оформлення та видачу замовлень, для чого йому потрібно отримувати інформацію про </w:t>
+      </w:r>
+      <w:r>
+        <w:t>страви, інгредієнти і обмеження на них</w:t>
+      </w:r>
+      <w:r>
+        <w:t>. Касир має доступ до списку зроблених замовлень для видачі їх клієнтам. Касир реєструє нових клієнтів.</w:t>
       </w:r>
     </w:p>
     <w:p>
@@ -98,17 +968,469 @@
         <w:pStyle w:val="ListParagraph"/>
         <w:numPr>
           <w:ilvl w:val="0"/>
-          <w:numId w:val="2"/>
+          <w:numId w:val="7"/>
         </w:numPr>
-      </w:pPr>
-      <w:r>
-        <w:t>CRUD</w:t>
+        <w:ind w:left="720" w:hanging="540"/>
+      </w:pPr>
+      <w:r>
+        <w:t>Клієнт</w:t>
+      </w:r>
+      <w:r>
+        <w:t xml:space="preserve"> </w:t>
+      </w:r>
+      <w:r>
+        <w:t xml:space="preserve">може оформлювати замовлення самостійно, користуючись застосунком, встановленим на терміналі, що знаходиться у </w:t>
+      </w:r>
+      <w:r>
+        <w:t>ресторані, або через мобільний застосунок, для чого йому потрібно отримувати інформацію про наявні страви та інгредієнти, які в них можна змінювати</w:t>
+      </w:r>
+      <w:r>
+        <w:t>. Також може передивлятись інформацію збережену про себе у системі. Використовувати накопичені бонуси.</w:t>
+      </w:r>
+    </w:p>
+    <w:p/>
+    <w:p>
+      <w:pPr>
+        <w:pStyle w:val="Heading3"/>
+        <w:numPr>
+          <w:ilvl w:val="2"/>
+          <w:numId w:val="5"/>
+        </w:numPr>
+      </w:pPr>
+      <w:bookmarkStart w:id="5" w:name="_Toc178964058"/>
+      <w:r>
+        <w:lastRenderedPageBreak/>
+        <w:t>Специфікація вимог</w:t>
+      </w:r>
+      <w:bookmarkEnd w:id="5"/>
+      <w:r>
+        <w:t xml:space="preserve"> </w:t>
+      </w:r>
+    </w:p>
+    <w:p>
+      <w:pPr>
+        <w:pStyle w:val="Heading4"/>
+        <w:numPr>
+          <w:ilvl w:val="3"/>
+          <w:numId w:val="5"/>
+        </w:numPr>
+      </w:pPr>
+      <w:r>
+        <w:t>Вимоги до даних</w:t>
+      </w:r>
+    </w:p>
+    <w:p/>
+    <w:p>
+      <w:r>
+        <w:t>Ресторан</w:t>
+      </w:r>
+    </w:p>
+    <w:p>
+      <w:r>
+        <w:t xml:space="preserve">В системі зберігається </w:t>
+      </w:r>
+      <w:r>
+        <w:t xml:space="preserve">інформація </w:t>
+      </w:r>
+      <w:r>
+        <w:t>про конкретні ресторани</w:t>
+      </w:r>
+      <w:r>
+        <w:t>: номер та адреса.</w:t>
+      </w:r>
+      <w:r>
+        <w:t xml:space="preserve"> </w:t>
+      </w:r>
+      <w:r>
+        <w:t>В ресторані працює не менше 6 співробітників.</w:t>
+      </w:r>
+    </w:p>
+    <w:p/>
+    <w:p>
+      <w:r>
+        <w:t>Співробітник</w:t>
+      </w:r>
+    </w:p>
+    <w:p/>
+    <w:p>
+      <w:r>
+        <w:t>В системі ведеться облік співробітників, для чого зберігається інформація про їхн</w:t>
+      </w:r>
+      <w:r>
+        <w:t>і</w:t>
+      </w:r>
+      <w:r>
+        <w:t xml:space="preserve"> номер паспорту, </w:t>
+      </w:r>
+      <w:r>
+        <w:t>прізвище, ім’я, по</w:t>
+      </w:r>
+      <w:r>
+        <w:t xml:space="preserve"> </w:t>
+      </w:r>
+      <w:r>
+        <w:t>батькові, зарплатню, номер</w:t>
+      </w:r>
+      <w:r>
+        <w:t>и</w:t>
+      </w:r>
+      <w:r>
+        <w:t xml:space="preserve"> телефонів, email’</w:t>
       </w:r>
       <w:r>
         <w:rPr>
-          <w:lang w:val="uk-UA"/>
+          <w:lang w:val="ru-RU"/>
         </w:rPr>
-        <w:t xml:space="preserve"> відділів</w:t>
+        <w:t>и</w:t>
+      </w:r>
+      <w:r>
+        <w:t xml:space="preserve">, </w:t>
+      </w:r>
+      <w:r>
+        <w:t>дату народження, вік і роль.</w:t>
+      </w:r>
+      <w:r>
+        <w:rPr>
+          <w:lang w:val="ru-RU"/>
+        </w:rPr>
+        <w:t xml:space="preserve"> </w:t>
+      </w:r>
+      <w:r>
+        <w:t>Система</w:t>
+      </w:r>
+      <w:r>
+        <w:rPr>
+          <w:lang w:val="en-US"/>
+        </w:rPr>
+        <w:t xml:space="preserve"> зберігає інформаці</w:t>
+      </w:r>
+      <w:r>
+        <w:t>ю</w:t>
+      </w:r>
+      <w:r>
+        <w:rPr>
+          <w:lang w:val="en-US"/>
+        </w:rPr>
+        <w:t xml:space="preserve"> про </w:t>
+      </w:r>
+      <w:r>
+        <w:t>співробітників</w:t>
+      </w:r>
+      <w:r>
+        <w:rPr>
+          <w:lang w:val="en-US"/>
+        </w:rPr>
+        <w:t xml:space="preserve"> </w:t>
+      </w:r>
+      <w:r>
+        <w:t>трьох</w:t>
+      </w:r>
+      <w:r>
+        <w:rPr>
+          <w:lang w:val="en-US"/>
+        </w:rPr>
+        <w:t xml:space="preserve"> типів: </w:t>
+      </w:r>
+      <w:r>
+        <w:t>касирів, кухарів та менеджерів.</w:t>
+      </w:r>
+      <w:r>
+        <w:t xml:space="preserve"> Співробітники ролі касир можуть мати стажерів-касирів.</w:t>
+      </w:r>
+    </w:p>
+    <w:p>
+      <w:r>
+        <w:t>Вік співробітників обчислюється як різниця між поточною датою і датою народжен</w:t>
+      </w:r>
+      <w:r>
+        <w:t>ня</w:t>
+      </w:r>
+      <w:r>
+        <w:t xml:space="preserve">. </w:t>
+      </w:r>
+    </w:p>
+    <w:p>
+      <w:r>
+        <w:t xml:space="preserve">Вік </w:t>
+      </w:r>
+      <w:r>
+        <w:t>співробітника</w:t>
+      </w:r>
+      <w:r>
+        <w:t xml:space="preserve"> не менше 18 років.</w:t>
+      </w:r>
+    </w:p>
+    <w:p/>
+    <w:p>
+      <w:r>
+        <w:t>Клієнт</w:t>
+      </w:r>
+    </w:p>
+    <w:p/>
+    <w:p>
+      <w:r>
+        <w:t xml:space="preserve">Система веде облік зареєстрованих клієнтів, для чого зберігає інформацію </w:t>
+      </w:r>
+      <w:r>
+        <w:t xml:space="preserve">про прізвище, ім’я, по батькові, </w:t>
+      </w:r>
+      <w:r>
+        <w:t xml:space="preserve">номери телефонів, бонуси, дату народження. </w:t>
+      </w:r>
+      <w:r>
+        <w:t xml:space="preserve"> </w:t>
+      </w:r>
+    </w:p>
+    <w:p>
+      <w:r>
+        <w:t xml:space="preserve">Бонуси клієнту нараховуються як 1% з вартості кожного зробленого замовлення. </w:t>
+      </w:r>
+    </w:p>
+    <w:p/>
+    <w:p>
+      <w:r>
+        <w:t>Замовлення</w:t>
+      </w:r>
+    </w:p>
+    <w:p/>
+    <w:p>
+      <w:r>
+        <w:t xml:space="preserve">Система зберігає інформацію про замовлення, а саме: </w:t>
+      </w:r>
+      <w:r>
+        <w:t>вартість, дату створенню та дату видачі.</w:t>
+      </w:r>
+      <w:r>
+        <w:t xml:space="preserve"> Замовлення, у яких вказана дата видачі, вважаються виданими.</w:t>
+      </w:r>
+    </w:p>
+    <w:p>
+      <w:r>
+        <w:t xml:space="preserve">Вартість замовлення обраховується як </w:t>
+      </w:r>
+      <w:r>
+        <w:t xml:space="preserve">сума </w:t>
+      </w:r>
+      <w:r>
+        <w:t>цін</w:t>
+      </w:r>
+      <w:r>
+        <w:t xml:space="preserve"> клієнтських</w:t>
+      </w:r>
+      <w:r>
+        <w:t xml:space="preserve"> страв, що входять у замовлення.</w:t>
+      </w:r>
+    </w:p>
+    <w:p>
+      <w:r>
+        <w:t xml:space="preserve">Замовлення необов’язково оформлюється касиром чи </w:t>
+      </w:r>
+      <w:r>
+        <w:t xml:space="preserve">зареєстрованим клієнтом, але обов’язково належить певному </w:t>
+      </w:r>
+      <w:r>
+        <w:t>ресторану.</w:t>
+      </w:r>
+    </w:p>
+    <w:p/>
+    <w:p>
+      <w:r>
+        <w:lastRenderedPageBreak/>
+        <w:t>Клієнтська страва</w:t>
+      </w:r>
+    </w:p>
+    <w:p/>
+    <w:p>
+      <w:r>
+        <w:t>Система зберігає</w:t>
+      </w:r>
+      <w:r>
+        <w:t xml:space="preserve"> відомості про клієнтські страви</w:t>
+      </w:r>
+      <w:r>
+        <w:t>, а саме: енергетичну цінність, ваг</w:t>
+      </w:r>
+      <w:r>
+        <w:t>у</w:t>
+      </w:r>
+      <w:r>
+        <w:t xml:space="preserve"> і ціну.</w:t>
+      </w:r>
+    </w:p>
+    <w:p>
+      <w:r>
+        <w:t xml:space="preserve">Енергетична цінність </w:t>
+      </w:r>
+      <w:r>
+        <w:t>обчислю</w:t>
+      </w:r>
+      <w:r>
+        <w:t xml:space="preserve">ється </w:t>
+      </w:r>
+      <w:r>
+        <w:t>як</w:t>
+      </w:r>
+      <w:r>
+        <w:t xml:space="preserve"> сум</w:t>
+      </w:r>
+      <w:r>
+        <w:t>а</w:t>
+      </w:r>
+      <w:r>
+        <w:t xml:space="preserve"> енергетичних цінност</w:t>
+      </w:r>
+      <w:r>
+        <w:t>ей</w:t>
+      </w:r>
+      <w:r>
+        <w:t xml:space="preserve"> інгредієнтів в клієнтській страві.</w:t>
+      </w:r>
+    </w:p>
+    <w:p>
+      <w:r>
+        <w:t>Вага</w:t>
+      </w:r>
+      <w:r>
+        <w:t xml:space="preserve"> </w:t>
+      </w:r>
+      <w:r>
+        <w:t>обчислюється</w:t>
+      </w:r>
+      <w:r>
+        <w:t xml:space="preserve"> </w:t>
+      </w:r>
+      <w:r>
+        <w:t>як</w:t>
+      </w:r>
+      <w:r>
+        <w:t xml:space="preserve"> сум</w:t>
+      </w:r>
+      <w:r>
+        <w:t>а</w:t>
+      </w:r>
+      <w:r>
+        <w:t xml:space="preserve"> </w:t>
+      </w:r>
+      <w:r>
+        <w:t>ваги</w:t>
+      </w:r>
+      <w:r>
+        <w:t xml:space="preserve"> інгредієнтів в клієнтській страві.</w:t>
+      </w:r>
+    </w:p>
+    <w:p>
+      <w:r>
+        <w:t>Ва</w:t>
+      </w:r>
+      <w:r>
+        <w:t>ртість</w:t>
+      </w:r>
+      <w:r>
+        <w:t xml:space="preserve"> обчислюється як сума</w:t>
+      </w:r>
+      <w:r>
+        <w:t xml:space="preserve"> доданої вартості страви і</w:t>
+      </w:r>
+      <w:r>
+        <w:t xml:space="preserve"> </w:t>
+      </w:r>
+      <w:r>
+        <w:t>цін</w:t>
+      </w:r>
+      <w:r>
+        <w:t xml:space="preserve"> інгредієнтів в клієнтській страві.</w:t>
+      </w:r>
+    </w:p>
+    <w:p/>
+    <w:p>
+      <w:r>
+        <w:t>Страва</w:t>
+      </w:r>
+    </w:p>
+    <w:p/>
+    <w:p>
+      <w:r>
+        <w:t xml:space="preserve">Система зберігає інформацію про страви: назву, </w:t>
+      </w:r>
+      <w:r>
+        <w:t>додану вартість, опис і рецепт</w:t>
+      </w:r>
+      <w:r>
+        <w:t xml:space="preserve">, </w:t>
+      </w:r>
+      <w:r>
+        <w:t>вага, енергетична цінність і ціна</w:t>
+      </w:r>
+      <w:r>
+        <w:t>.</w:t>
+      </w:r>
+      <w:r>
+        <w:t xml:space="preserve"> </w:t>
+      </w:r>
+    </w:p>
+    <w:p/>
+    <w:p>
+      <w:pPr>
+        <w:rPr>
+          <w:lang w:val="en-US"/>
+        </w:rPr>
+      </w:pPr>
+      <w:r>
+        <w:t>Інгредієнт</w:t>
+      </w:r>
+    </w:p>
+    <w:p/>
+    <w:p>
+      <w:r>
+        <w:t xml:space="preserve">У системі </w:t>
+      </w:r>
+      <w:r>
+        <w:t xml:space="preserve">міститься інформація про інгредієнти: </w:t>
+      </w:r>
+      <w:r>
+        <w:t>назва, енергетична цінність, вага та цін</w:t>
+      </w:r>
+      <w:r>
+        <w:t>а</w:t>
+      </w:r>
+      <w:r>
+        <w:t xml:space="preserve">. </w:t>
+      </w:r>
+    </w:p>
+    <w:p/>
+    <w:p>
+      <w:pPr>
+        <w:pStyle w:val="Heading4"/>
+        <w:numPr>
+          <w:ilvl w:val="3"/>
+          <w:numId w:val="5"/>
+        </w:numPr>
+      </w:pPr>
+      <w:r>
+        <w:t xml:space="preserve">Вимоги до </w:t>
+      </w:r>
+      <w:r>
+        <w:t>роботи з даних</w:t>
+      </w:r>
+    </w:p>
+    <w:p/>
+    <w:p>
+      <w:r>
+        <w:t>Функціональні вимоги за типами користувачів</w:t>
+      </w:r>
+      <w:r>
+        <w:rPr>
+          <w:lang w:val="en-US"/>
+        </w:rPr>
+        <w:t>:</w:t>
+      </w:r>
+    </w:p>
+    <w:p>
+      <w:r>
+        <w:t>Топ-менеджер</w:t>
+      </w:r>
+      <w:r>
+        <w:t>:</w:t>
       </w:r>
     </w:p>
     <w:p>
@@ -116,23 +1438,50 @@
         <w:pStyle w:val="ListParagraph"/>
         <w:numPr>
           <w:ilvl w:val="0"/>
-          <w:numId w:val="2"/>
+          <w:numId w:val="10"/>
         </w:numPr>
       </w:pPr>
       <w:r>
-        <w:t>CRUD</w:t>
+        <w:t>Додавати нові</w:t>
+      </w:r>
+      <w:r>
+        <w:t xml:space="preserve"> </w:t>
+      </w:r>
+      <w:r>
+        <w:t>ресторан</w:t>
+      </w:r>
+      <w:r>
+        <w:t>и</w:t>
       </w:r>
       <w:r>
         <w:rPr>
-          <w:lang w:val="uk-UA"/>
+          <w:lang w:val="en-US"/>
         </w:rPr>
-        <w:t xml:space="preserve"> </w:t>
+        <w:t xml:space="preserve">, </w:t>
+      </w:r>
+      <w:r>
+        <w:t>опис</w:t>
+      </w:r>
+      <w:r>
+        <w:t>и</w:t>
+      </w:r>
+      <w:r>
+        <w:t xml:space="preserve"> страв</w:t>
       </w:r>
       <w:r>
         <w:rPr>
-          <w:lang w:val="uk-UA"/>
+          <w:lang w:val="en-US"/>
         </w:rPr>
-        <w:t>описів страв</w:t>
+        <w:t xml:space="preserve">, </w:t>
+      </w:r>
+      <w:r>
+        <w:t>інгредієнт</w:t>
+      </w:r>
+      <w:r>
+        <w:t>и</w:t>
+      </w:r>
+      <w:r>
+        <w:t>, менеджерів</w:t>
       </w:r>
     </w:p>
     <w:p>
@@ -140,28 +1489,53 @@
         <w:pStyle w:val="ListParagraph"/>
         <w:numPr>
           <w:ilvl w:val="0"/>
-          <w:numId w:val="2"/>
+          <w:numId w:val="10"/>
         </w:numPr>
       </w:pPr>
       <w:r>
-        <w:t>CRUD</w:t>
+        <w:t xml:space="preserve">Переглядати дані про </w:t>
+      </w:r>
+      <w:r>
+        <w:t>ресторан</w:t>
+      </w:r>
+      <w:r>
+        <w:t>и</w:t>
       </w:r>
       <w:r>
         <w:rPr>
-          <w:lang w:val="uk-UA"/>
+          <w:lang w:val="en-US"/>
         </w:rPr>
-        <w:t xml:space="preserve"> інгредієнтів</w:t>
-      </w:r>
-    </w:p>
-    <w:p>
+        <w:t xml:space="preserve">, </w:t>
+      </w:r>
+      <w:r>
+        <w:t>опис</w:t>
+      </w:r>
+      <w:r>
+        <w:t>и</w:t>
+      </w:r>
+      <w:r>
+        <w:t xml:space="preserve"> страв</w:t>
+      </w:r>
       <w:r>
         <w:rPr>
-          <w:lang w:val="uk-UA"/>
+          <w:lang w:val="en-US"/>
         </w:rPr>
-        <w:t>Менеджер</w:t>
-      </w:r>
-      <w:r>
-        <w:t>:</w:t>
+        <w:t xml:space="preserve">, </w:t>
+      </w:r>
+      <w:r>
+        <w:t>інгредієнт</w:t>
+      </w:r>
+      <w:r>
+        <w:t>и</w:t>
+      </w:r>
+      <w:r>
+        <w:t xml:space="preserve">, </w:t>
+      </w:r>
+      <w:r>
+        <w:t>менеджері</w:t>
+      </w:r>
+      <w:r>
+        <w:t>в</w:t>
       </w:r>
     </w:p>
     <w:p>
@@ -169,17 +1543,53 @@
         <w:pStyle w:val="ListParagraph"/>
         <w:numPr>
           <w:ilvl w:val="0"/>
-          <w:numId w:val="3"/>
+          <w:numId w:val="10"/>
         </w:numPr>
       </w:pPr>
       <w:r>
-        <w:t>CRUD</w:t>
+        <w:t>Оновлювати інформацію про</w:t>
+      </w:r>
+      <w:r>
+        <w:t xml:space="preserve"> </w:t>
+      </w:r>
+      <w:r>
+        <w:t>ресторан</w:t>
+      </w:r>
+      <w:r>
+        <w:t>и</w:t>
       </w:r>
       <w:r>
         <w:rPr>
-          <w:lang w:val="uk-UA"/>
+          <w:lang w:val="en-US"/>
         </w:rPr>
-        <w:t xml:space="preserve"> касирів</w:t>
+        <w:t xml:space="preserve">, </w:t>
+      </w:r>
+      <w:r>
+        <w:t>опис</w:t>
+      </w:r>
+      <w:r>
+        <w:t>и</w:t>
+      </w:r>
+      <w:r>
+        <w:t xml:space="preserve"> страв</w:t>
+      </w:r>
+      <w:r>
+        <w:rPr>
+          <w:lang w:val="en-US"/>
+        </w:rPr>
+        <w:t xml:space="preserve">, </w:t>
+      </w:r>
+      <w:r>
+        <w:t>інгредієнт</w:t>
+      </w:r>
+      <w:r>
+        <w:t>и</w:t>
+      </w:r>
+      <w:r>
+        <w:t xml:space="preserve">, </w:t>
+      </w:r>
+      <w:r>
+        <w:t>менеджерів</w:t>
       </w:r>
     </w:p>
     <w:p>
@@ -187,26 +1597,64 @@
         <w:pStyle w:val="ListParagraph"/>
         <w:numPr>
           <w:ilvl w:val="0"/>
-          <w:numId w:val="3"/>
+          <w:numId w:val="10"/>
         </w:numPr>
       </w:pPr>
       <w:r>
+        <w:t>Видаляти дані про</w:t>
+      </w:r>
+      <w:r>
+        <w:t xml:space="preserve"> </w:t>
+      </w:r>
+      <w:r>
+        <w:t>ресторан</w:t>
+      </w:r>
+      <w:r>
+        <w:t>и</w:t>
+      </w:r>
+      <w:r>
         <w:rPr>
-          <w:lang w:val="uk-UA"/>
+          <w:lang w:val="en-US"/>
         </w:rPr>
-        <w:t xml:space="preserve">Переглянути всі замовлення, що зроблені за </w:t>
+        <w:t xml:space="preserve">, </w:t>
+      </w:r>
+      <w:r>
+        <w:t>опис</w:t>
+      </w:r>
+      <w:r>
+        <w:t>и</w:t>
+      </w:r>
+      <w:r>
+        <w:t xml:space="preserve"> страв</w:t>
       </w:r>
       <w:r>
         <w:rPr>
-          <w:lang w:val="uk-UA"/>
+          <w:lang w:val="en-US"/>
         </w:rPr>
-        <w:t xml:space="preserve">певний </w:t>
-      </w:r>
-      <w:r>
-        <w:rPr>
-          <w:lang w:val="uk-UA"/>
-        </w:rPr>
-        <w:t>період часу</w:t>
+        <w:t xml:space="preserve">, </w:t>
+      </w:r>
+      <w:r>
+        <w:t>інгредієнт</w:t>
+      </w:r>
+      <w:r>
+        <w:t>и</w:t>
+      </w:r>
+      <w:r>
+        <w:t xml:space="preserve">, </w:t>
+      </w:r>
+      <w:r>
+        <w:t>менеджерів</w:t>
+      </w:r>
+    </w:p>
+    <w:p>
+      <w:r>
+        <w:t>Менедж</w:t>
+      </w:r>
+      <w:r>
+        <w:t>ер ресторану</w:t>
+      </w:r>
+      <w:r>
+        <w:t>:</w:t>
       </w:r>
     </w:p>
     <w:p>
@@ -214,14 +1662,20 @@
         <w:pStyle w:val="ListParagraph"/>
         <w:numPr>
           <w:ilvl w:val="0"/>
-          <w:numId w:val="3"/>
+          <w:numId w:val="11"/>
         </w:numPr>
       </w:pPr>
       <w:r>
-        <w:rPr>
-          <w:lang w:val="uk-UA"/>
-        </w:rPr>
-        <w:t>Переглянути список популярних і непопулярних страв. Популярність страви визначається кількістю екземплярів сутності Страва. Переглянути список описів товарів, які не замовлялись за певний період часу</w:t>
+        <w:t xml:space="preserve">Прийом на роботу, </w:t>
+      </w:r>
+      <w:r>
+        <w:t>звільнення, оновлення даних</w:t>
+      </w:r>
+      <w:r>
+        <w:t xml:space="preserve"> </w:t>
+      </w:r>
+      <w:r>
+        <w:t>касирів</w:t>
       </w:r>
     </w:p>
     <w:p>
@@ -229,32 +1683,20 @@
         <w:pStyle w:val="ListParagraph"/>
         <w:numPr>
           <w:ilvl w:val="0"/>
-          <w:numId w:val="3"/>
+          <w:numId w:val="11"/>
         </w:numPr>
       </w:pPr>
       <w:r>
-        <w:rPr>
-          <w:lang w:val="uk-UA"/>
-        </w:rPr>
-        <w:t>Переглянути список касирів, які зробили більше певної кількості замовлень</w:t>
-      </w:r>
-    </w:p>
-    <w:p>
-      <w:pPr>
-        <w:rPr>
-          <w:lang w:val="uk-UA"/>
-        </w:rPr>
-      </w:pPr>
-    </w:p>
-    <w:p>
-      <w:r>
-        <w:rPr>
-          <w:lang w:val="uk-UA"/>
-        </w:rPr>
-        <w:t>Касир</w:t>
-      </w:r>
-      <w:r>
-        <w:t>:</w:t>
+        <w:t xml:space="preserve">Переглянути всі замовлення, що зроблені за </w:t>
+      </w:r>
+      <w:r>
+        <w:t xml:space="preserve">певний </w:t>
+      </w:r>
+      <w:r>
+        <w:t>період часу</w:t>
+      </w:r>
+      <w:r>
+        <w:t xml:space="preserve"> (запит на аналітику)</w:t>
       </w:r>
     </w:p>
     <w:p>
@@ -262,14 +1704,42 @@
         <w:pStyle w:val="ListParagraph"/>
         <w:numPr>
           <w:ilvl w:val="0"/>
-          <w:numId w:val="3"/>
+          <w:numId w:val="11"/>
         </w:numPr>
       </w:pPr>
       <w:r>
-        <w:rPr>
-          <w:lang w:val="uk-UA"/>
-        </w:rPr>
-        <w:t>Оформлення замовлення</w:t>
+        <w:lastRenderedPageBreak/>
+        <w:t xml:space="preserve">Переглянути список популярних і непопулярних страв. Популярність страви визначається кількістю </w:t>
+      </w:r>
+      <w:r>
+        <w:t>створених</w:t>
+      </w:r>
+      <w:r>
+        <w:t xml:space="preserve"> </w:t>
+      </w:r>
+      <w:r>
+        <w:t>клієнтськ</w:t>
+      </w:r>
+      <w:r>
+        <w:t>их</w:t>
+      </w:r>
+      <w:r>
+        <w:t xml:space="preserve"> с</w:t>
+      </w:r>
+      <w:r>
+        <w:t>трав</w:t>
+      </w:r>
+      <w:r>
+        <w:t xml:space="preserve"> для </w:t>
+      </w:r>
+      <w:r>
+        <w:t>неї</w:t>
+      </w:r>
+      <w:r>
+        <w:t>.</w:t>
+      </w:r>
+      <w:r>
+        <w:t xml:space="preserve"> (запит на аналітику)</w:t>
       </w:r>
     </w:p>
     <w:p>
@@ -277,14 +1747,11 @@
         <w:pStyle w:val="ListParagraph"/>
         <w:numPr>
           <w:ilvl w:val="0"/>
-          <w:numId w:val="3"/>
+          <w:numId w:val="11"/>
         </w:numPr>
       </w:pPr>
       <w:r>
-        <w:rPr>
-          <w:lang w:val="uk-UA"/>
-        </w:rPr>
-        <w:t>Реєстрація клієнта</w:t>
+        <w:t>Переглянути список описів товарів, які не замовлялись за певний період часу</w:t>
       </w:r>
     </w:p>
     <w:p>
@@ -292,25 +1759,23 @@
         <w:pStyle w:val="ListParagraph"/>
         <w:numPr>
           <w:ilvl w:val="0"/>
-          <w:numId w:val="3"/>
+          <w:numId w:val="11"/>
         </w:numPr>
       </w:pPr>
       <w:r>
+        <w:t>Переглянути список касирів, які зробили більше певної кількості замовлень</w:t>
+      </w:r>
+    </w:p>
+    <w:p>
+      <w:pPr>
         <w:rPr>
-          <w:lang w:val="uk-UA"/>
+          <w:lang w:val="en-US"/>
         </w:rPr>
-        <w:t>Отримати список всіх описів страв</w:t>
-      </w:r>
-    </w:p>
-    <w:p>
-      <w:r>
-        <w:rPr>
-          <w:lang w:val="uk-UA"/>
-        </w:rPr>
-        <w:t>Клієнт</w:t>
-      </w:r>
-      <w:r>
-        <w:t>:</w:t>
+      </w:pPr>
+    </w:p>
+    <w:p>
+      <w:r>
+        <w:t>Касир:</w:t>
       </w:r>
     </w:p>
     <w:p>
@@ -318,14 +1783,17 @@
         <w:pStyle w:val="ListParagraph"/>
         <w:numPr>
           <w:ilvl w:val="0"/>
-          <w:numId w:val="4"/>
+          <w:numId w:val="12"/>
         </w:numPr>
       </w:pPr>
       <w:r>
-        <w:rPr>
-          <w:lang w:val="uk-UA"/>
-        </w:rPr>
-        <w:t>Створення страв</w:t>
+        <w:t>Створ</w:t>
+      </w:r>
+      <w:r>
+        <w:t>ити</w:t>
+      </w:r>
+      <w:r>
+        <w:t xml:space="preserve"> клієнтських страв</w:t>
       </w:r>
     </w:p>
     <w:p>
@@ -333,14 +1801,17 @@
         <w:pStyle w:val="ListParagraph"/>
         <w:numPr>
           <w:ilvl w:val="0"/>
-          <w:numId w:val="4"/>
+          <w:numId w:val="12"/>
         </w:numPr>
       </w:pPr>
       <w:r>
-        <w:rPr>
-          <w:lang w:val="uk-UA"/>
-        </w:rPr>
-        <w:t>Створення замовлення</w:t>
+        <w:t>Оформ</w:t>
+      </w:r>
+      <w:r>
+        <w:t>ити</w:t>
+      </w:r>
+      <w:r>
+        <w:t xml:space="preserve"> замовлення</w:t>
       </w:r>
     </w:p>
     <w:p>
@@ -348,14 +1819,314 @@
         <w:pStyle w:val="ListParagraph"/>
         <w:numPr>
           <w:ilvl w:val="0"/>
-          <w:numId w:val="4"/>
+          <w:numId w:val="12"/>
         </w:numPr>
       </w:pPr>
       <w:r>
+        <w:t>Зареєструвати</w:t>
+      </w:r>
+      <w:r>
+        <w:t xml:space="preserve"> клієнта</w:t>
+      </w:r>
+    </w:p>
+    <w:p>
+      <w:pPr>
+        <w:pStyle w:val="ListParagraph"/>
+        <w:numPr>
+          <w:ilvl w:val="0"/>
+          <w:numId w:val="12"/>
+        </w:numPr>
+      </w:pPr>
+      <w:r>
+        <w:t xml:space="preserve">Здійснити </w:t>
+      </w:r>
+      <w:r>
+        <w:t xml:space="preserve">пошук </w:t>
+      </w:r>
+      <w:r>
+        <w:t>страв за назвою</w:t>
+      </w:r>
+    </w:p>
+    <w:p>
+      <w:pPr>
+        <w:pStyle w:val="ListParagraph"/>
+        <w:numPr>
+          <w:ilvl w:val="0"/>
+          <w:numId w:val="12"/>
+        </w:numPr>
+      </w:pPr>
+      <w:r>
+        <w:t>Здійснити пошук клієнтів за прізвищем</w:t>
+      </w:r>
+      <w:r>
         <w:rPr>
-          <w:lang w:val="uk-UA"/>
+          <w:lang w:val="en-US"/>
         </w:rPr>
-        <w:t>Перегляд списку описів страв</w:t>
+        <w:t>/</w:t>
+      </w:r>
+      <w:r>
+        <w:t>номером</w:t>
+      </w:r>
+    </w:p>
+    <w:p>
+      <w:pPr>
+        <w:pStyle w:val="ListParagraph"/>
+        <w:numPr>
+          <w:ilvl w:val="0"/>
+          <w:numId w:val="12"/>
+        </w:numPr>
+      </w:pPr>
+      <w:r>
+        <w:t xml:space="preserve">Отримати інформацію: назва, опис, ціна, енергетична цінність та вага про усі страви, </w:t>
+      </w:r>
+      <w:r>
+        <w:t>в певному діапазоні цін</w:t>
+      </w:r>
+    </w:p>
+    <w:p>
+      <w:pPr>
+        <w:pStyle w:val="ListParagraph"/>
+        <w:numPr>
+          <w:ilvl w:val="0"/>
+          <w:numId w:val="12"/>
+        </w:numPr>
+      </w:pPr>
+      <w:r>
+        <w:t xml:space="preserve">Отримати інформацію: назва, опис, ціна, енергетична цінність та вага про усі страви, </w:t>
+      </w:r>
+      <w:r>
+        <w:t>в певному діапазоні енергетичної цінності</w:t>
+      </w:r>
+    </w:p>
+    <w:p>
+      <w:pPr>
+        <w:pStyle w:val="ListParagraph"/>
+        <w:numPr>
+          <w:ilvl w:val="0"/>
+          <w:numId w:val="12"/>
+        </w:numPr>
+      </w:pPr>
+      <w:r>
+        <w:t xml:space="preserve">Отримати інформацію: назва, опис, ціна, енергетична цінність та вага про усі страви, </w:t>
+      </w:r>
+      <w:r>
+        <w:t>в певному діапазоні ваги</w:t>
+      </w:r>
+    </w:p>
+    <w:p>
+      <w:pPr>
+        <w:pStyle w:val="ListParagraph"/>
+        <w:numPr>
+          <w:ilvl w:val="0"/>
+          <w:numId w:val="12"/>
+        </w:numPr>
+      </w:pPr>
+      <w:r>
+        <w:t>Отримати інформацію про усі поточні замовлення</w:t>
+      </w:r>
+      <w:r>
+        <w:rPr>
+          <w:lang w:val="en-US"/>
+        </w:rPr>
+        <w:t>:</w:t>
+      </w:r>
+      <w:r>
+        <w:t xml:space="preserve"> </w:t>
+      </w:r>
+      <w:r>
+        <w:t>номер, вартість, дата створення, дата видачі</w:t>
+      </w:r>
+    </w:p>
+    <w:p>
+      <w:r>
+        <w:t>Клієнт:</w:t>
+      </w:r>
+    </w:p>
+    <w:p>
+      <w:pPr>
+        <w:pStyle w:val="ListParagraph"/>
+        <w:numPr>
+          <w:ilvl w:val="0"/>
+          <w:numId w:val="13"/>
+        </w:numPr>
+      </w:pPr>
+      <w:r>
+        <w:t>Створ</w:t>
+      </w:r>
+      <w:r>
+        <w:t>ити</w:t>
+      </w:r>
+      <w:r>
+        <w:t xml:space="preserve"> </w:t>
+      </w:r>
+      <w:r>
+        <w:t xml:space="preserve">клієнтських </w:t>
+      </w:r>
+      <w:r>
+        <w:t>страв</w:t>
+      </w:r>
+    </w:p>
+    <w:p>
+      <w:pPr>
+        <w:pStyle w:val="ListParagraph"/>
+        <w:numPr>
+          <w:ilvl w:val="0"/>
+          <w:numId w:val="13"/>
+        </w:numPr>
+      </w:pPr>
+      <w:r>
+        <w:t>Створ</w:t>
+      </w:r>
+      <w:r>
+        <w:t>ити</w:t>
+      </w:r>
+      <w:r>
+        <w:t xml:space="preserve"> замовлення</w:t>
+      </w:r>
+    </w:p>
+    <w:p>
+      <w:pPr>
+        <w:pStyle w:val="ListParagraph"/>
+        <w:numPr>
+          <w:ilvl w:val="0"/>
+          <w:numId w:val="13"/>
+        </w:numPr>
+      </w:pPr>
+      <w:r>
+        <w:t xml:space="preserve">Отримати інформацію про </w:t>
+      </w:r>
+      <w:r>
+        <w:t>своє</w:t>
+      </w:r>
+      <w:r>
+        <w:t xml:space="preserve"> замовлення</w:t>
+      </w:r>
+      <w:r>
+        <w:rPr>
+          <w:lang w:val="en-US"/>
+        </w:rPr>
+        <w:t xml:space="preserve">: </w:t>
+      </w:r>
+      <w:r>
+        <w:t>номер</w:t>
+      </w:r>
+      <w:r>
+        <w:t>, вартість та дату створення</w:t>
+      </w:r>
+    </w:p>
+    <w:p>
+      <w:pPr>
+        <w:pStyle w:val="ListParagraph"/>
+        <w:numPr>
+          <w:ilvl w:val="0"/>
+          <w:numId w:val="13"/>
+        </w:numPr>
+      </w:pPr>
+      <w:r>
+        <w:t>Отримати інформацію: назва, опис, ціна, енергетична цінність та вага про усі страви</w:t>
+      </w:r>
+      <w:r>
+        <w:t xml:space="preserve">, </w:t>
+      </w:r>
+      <w:r>
+        <w:t>в певному діапазоні цін</w:t>
+      </w:r>
+    </w:p>
+    <w:p>
+      <w:pPr>
+        <w:pStyle w:val="ListParagraph"/>
+        <w:numPr>
+          <w:ilvl w:val="0"/>
+          <w:numId w:val="13"/>
+        </w:numPr>
+      </w:pPr>
+      <w:r>
+        <w:t xml:space="preserve">Отримати інформацію: назва, опис, ціна, енергетична цінність та вага про усі страви, </w:t>
+      </w:r>
+      <w:r>
+        <w:t xml:space="preserve">в певному діапазоні </w:t>
+      </w:r>
+      <w:r>
+        <w:t>енергетичної цінності</w:t>
+      </w:r>
+    </w:p>
+    <w:p>
+      <w:pPr>
+        <w:pStyle w:val="ListParagraph"/>
+        <w:numPr>
+          <w:ilvl w:val="0"/>
+          <w:numId w:val="13"/>
+        </w:numPr>
+      </w:pPr>
+      <w:r>
+        <w:t xml:space="preserve">Отримати інформацію: назва, опис, ціна, енергетична цінність та вага про усі страви, </w:t>
+      </w:r>
+      <w:r>
+        <w:t xml:space="preserve">в певному діапазоні </w:t>
+      </w:r>
+      <w:r>
+        <w:t>ваги</w:t>
+      </w:r>
+    </w:p>
+    <w:p>
+      <w:pPr>
+        <w:rPr>
+          <w:lang w:val="en-US"/>
+        </w:rPr>
+      </w:pPr>
+      <w:r>
+        <w:t>Кухар</w:t>
+      </w:r>
+      <w:r>
+        <w:rPr>
+          <w:lang w:val="en-US"/>
+        </w:rPr>
+        <w:t>:</w:t>
+      </w:r>
+    </w:p>
+    <w:p>
+      <w:pPr>
+        <w:pStyle w:val="ListParagraph"/>
+        <w:numPr>
+          <w:ilvl w:val="0"/>
+          <w:numId w:val="14"/>
+        </w:numPr>
+        <w:rPr>
+          <w:lang w:val="en-US"/>
+        </w:rPr>
+      </w:pPr>
+      <w:r>
+        <w:t>Переглядати список страв у замовленні</w:t>
+      </w:r>
+      <w:r>
+        <w:t>, що невидано, тобто такого, у котрого не вказано дату видачі.</w:t>
+      </w:r>
+    </w:p>
+    <w:p>
+      <w:pPr>
+        <w:pStyle w:val="ListParagraph"/>
+        <w:numPr>
+          <w:ilvl w:val="0"/>
+          <w:numId w:val="14"/>
+        </w:numPr>
+        <w:rPr>
+          <w:lang w:val="en-US"/>
+        </w:rPr>
+      </w:pPr>
+      <w:r>
+        <w:t xml:space="preserve">Переглядати </w:t>
+      </w:r>
+      <w:r>
+        <w:t xml:space="preserve">список інгредієнтів, що входять до </w:t>
+      </w:r>
+      <w:r>
+        <w:t>клієнтської</w:t>
+      </w:r>
+      <w:r>
+        <w:t xml:space="preserve"> страви</w:t>
+      </w:r>
+      <w:r>
+        <w:t xml:space="preserve"> з замовлення.</w:t>
       </w:r>
     </w:p>
     <w:sectPr>
@@ -371,6 +2142,119 @@
 <file path=word/numbering.xml><?xml version="1.0" encoding="utf-8"?>
 <w:numbering xmlns:wpc="http://schemas.microsoft.com/office/word/2010/wordprocessingCanvas" xmlns:cx="http://schemas.microsoft.com/office/drawing/2014/chartex" xmlns:cx1="http://schemas.microsoft.com/office/drawing/2015/9/8/chartex" xmlns:cx2="http://schemas.microsoft.com/office/drawing/2015/10/21/chartex" xmlns:cx3="http://schemas.microsoft.com/office/drawing/2016/5/9/chartex" xmlns:cx4="http://schemas.microsoft.com/office/drawing/2016/5/10/chartex" xmlns:cx5="http://schemas.microsoft.com/office/drawing/2016/5/11/chartex" xmlns:cx6="http://schemas.microsoft.com/office/drawing/2016/5/12/chartex" xmlns:cx7="http://schemas.microsoft.com/office/drawing/2016/5/13/chartex" xmlns:cx8="http://schemas.microsoft.com/office/drawing/2016/5/14/chartex" xmlns:mc="http://schemas.openxmlformats.org/markup-compatibility/2006" xmlns:aink="http://schemas.microsoft.com/office/drawing/2016/ink" xmlns:am3d="http://schemas.microsoft.com/office/drawing/2017/model3d" xmlns:o="urn:schemas-microsoft-com:office:office" xmlns:oel="http://schemas.microsoft.com/office/2019/extlst" xmlns:r="http://schemas.openxmlformats.org/officeDocument/2006/relationships" xmlns:m="http://schemas.openxmlformats.org/officeDocument/2006/math" xmlns:v="urn:schemas-microsoft-com:vml" xmlns:wp14="http://schemas.microsoft.com/office/word/2010/wordprocessingDrawing" xmlns:wp="http://schemas.openxmlformats.org/drawingml/2006/wordprocessingDrawing" xmlns:w10="urn:schemas-microsoft-com:office:word" xmlns:w="http://schemas.openxmlformats.org/wordprocessingml/2006/main" xmlns:w14="http://schemas.microsoft.com/office/word/2010/wordml" xmlns:w15="http://schemas.microsoft.com/office/word/2012/wordml" xmlns:w16cex="http://schemas.microsoft.com/office/word/2018/wordml/cex" xmlns:w16cid="http://schemas.microsoft.com/office/word/2016/wordml/cid" xmlns:w16="http://schemas.microsoft.com/office/word/2018/wordml" xmlns:w16du="http://schemas.microsoft.com/office/word/2023/wordml/word16du" xmlns:w16sdtdh="http://schemas.microsoft.com/office/word/2020/wordml/sdtdatahash" xmlns:w16se="http://schemas.microsoft.com/office/word/2015/wordml/symex" xmlns:wpg="http://schemas.microsoft.com/office/word/2010/wordprocessingGroup" xmlns:wpi="http://schemas.microsoft.com/office/word/2010/wordprocessingInk" xmlns:wne="http://schemas.microsoft.com/office/word/2006/wordml" xmlns:wps="http://schemas.microsoft.com/office/word/2010/wordprocessingShape" mc:Ignorable="w14 w15 w16se w16cid w16 w16cex w16sdtdh w16du wp14">
   <w:abstractNum w:abstractNumId="0" w15:restartNumberingAfterBreak="0">
+    <w:nsid w:val="195213EC"/>
+    <w:multiLevelType w:val="hybridMultilevel"/>
+    <w:tmpl w:val="B560D704"/>
+    <w:lvl w:ilvl="0" w:tplc="0409000F">
+      <w:start w:val="1"/>
+      <w:numFmt w:val="decimal"/>
+      <w:lvlText w:val="%1."/>
+      <w:lvlJc w:val="left"/>
+      <w:pPr>
+        <w:ind w:left="720" w:hanging="360"/>
+      </w:pPr>
+      <w:rPr>
+        <w:rFonts w:hint="default"/>
+      </w:rPr>
+    </w:lvl>
+    <w:lvl w:ilvl="1" w:tplc="FFFFFFFF" w:tentative="1">
+      <w:start w:val="1"/>
+      <w:numFmt w:val="bullet"/>
+      <w:lvlText w:val="o"/>
+      <w:lvlJc w:val="left"/>
+      <w:pPr>
+        <w:ind w:left="1440" w:hanging="360"/>
+      </w:pPr>
+      <w:rPr>
+        <w:rFonts w:ascii="Courier New" w:hAnsi="Courier New" w:cs="Courier New" w:hint="default"/>
+      </w:rPr>
+    </w:lvl>
+    <w:lvl w:ilvl="2" w:tplc="FFFFFFFF" w:tentative="1">
+      <w:start w:val="1"/>
+      <w:numFmt w:val="bullet"/>
+      <w:lvlText w:val=""/>
+      <w:lvlJc w:val="left"/>
+      <w:pPr>
+        <w:ind w:left="2160" w:hanging="360"/>
+      </w:pPr>
+      <w:rPr>
+        <w:rFonts w:ascii="Wingdings" w:hAnsi="Wingdings" w:hint="default"/>
+      </w:rPr>
+    </w:lvl>
+    <w:lvl w:ilvl="3" w:tplc="FFFFFFFF" w:tentative="1">
+      <w:start w:val="1"/>
+      <w:numFmt w:val="bullet"/>
+      <w:lvlText w:val=""/>
+      <w:lvlJc w:val="left"/>
+      <w:pPr>
+        <w:ind w:left="2880" w:hanging="360"/>
+      </w:pPr>
+      <w:rPr>
+        <w:rFonts w:ascii="Symbol" w:hAnsi="Symbol" w:hint="default"/>
+      </w:rPr>
+    </w:lvl>
+    <w:lvl w:ilvl="4" w:tplc="FFFFFFFF" w:tentative="1">
+      <w:start w:val="1"/>
+      <w:numFmt w:val="bullet"/>
+      <w:lvlText w:val="o"/>
+      <w:lvlJc w:val="left"/>
+      <w:pPr>
+        <w:ind w:left="3600" w:hanging="360"/>
+      </w:pPr>
+      <w:rPr>
+        <w:rFonts w:ascii="Courier New" w:hAnsi="Courier New" w:cs="Courier New" w:hint="default"/>
+      </w:rPr>
+    </w:lvl>
+    <w:lvl w:ilvl="5" w:tplc="FFFFFFFF" w:tentative="1">
+      <w:start w:val="1"/>
+      <w:numFmt w:val="bullet"/>
+      <w:lvlText w:val=""/>
+      <w:lvlJc w:val="left"/>
+      <w:pPr>
+        <w:ind w:left="4320" w:hanging="360"/>
+      </w:pPr>
+      <w:rPr>
+        <w:rFonts w:ascii="Wingdings" w:hAnsi="Wingdings" w:hint="default"/>
+      </w:rPr>
+    </w:lvl>
+    <w:lvl w:ilvl="6" w:tplc="FFFFFFFF" w:tentative="1">
+      <w:start w:val="1"/>
+      <w:numFmt w:val="bullet"/>
+      <w:lvlText w:val=""/>
+      <w:lvlJc w:val="left"/>
+      <w:pPr>
+        <w:ind w:left="5040" w:hanging="360"/>
+      </w:pPr>
+      <w:rPr>
+        <w:rFonts w:ascii="Symbol" w:hAnsi="Symbol" w:hint="default"/>
+      </w:rPr>
+    </w:lvl>
+    <w:lvl w:ilvl="7" w:tplc="FFFFFFFF" w:tentative="1">
+      <w:start w:val="1"/>
+      <w:numFmt w:val="bullet"/>
+      <w:lvlText w:val="o"/>
+      <w:lvlJc w:val="left"/>
+      <w:pPr>
+        <w:ind w:left="5760" w:hanging="360"/>
+      </w:pPr>
+      <w:rPr>
+        <w:rFonts w:ascii="Courier New" w:hAnsi="Courier New" w:cs="Courier New" w:hint="default"/>
+      </w:rPr>
+    </w:lvl>
+    <w:lvl w:ilvl="8" w:tplc="FFFFFFFF" w:tentative="1">
+      <w:start w:val="1"/>
+      <w:numFmt w:val="bullet"/>
+      <w:lvlText w:val=""/>
+      <w:lvlJc w:val="left"/>
+      <w:pPr>
+        <w:ind w:left="6480" w:hanging="360"/>
+      </w:pPr>
+      <w:rPr>
+        <w:rFonts w:ascii="Wingdings" w:hAnsi="Wingdings" w:hint="default"/>
+      </w:rPr>
+    </w:lvl>
+  </w:abstractNum>
+  <w:abstractNum w:abstractNumId="1" w15:restartNumberingAfterBreak="0">
     <w:nsid w:val="1FE5462C"/>
     <w:multiLevelType w:val="hybridMultilevel"/>
     <w:tmpl w:val="5540F7F6"/>
@@ -483,7 +2367,7 @@
       </w:rPr>
     </w:lvl>
   </w:abstractNum>
-  <w:abstractNum w:abstractNumId="1" w15:restartNumberingAfterBreak="0">
+  <w:abstractNum w:abstractNumId="2" w15:restartNumberingAfterBreak="0">
     <w:nsid w:val="21270714"/>
     <w:multiLevelType w:val="hybridMultilevel"/>
     <w:tmpl w:val="847C051A"/>
@@ -596,7 +2480,624 @@
       </w:rPr>
     </w:lvl>
   </w:abstractNum>
-  <w:abstractNum w:abstractNumId="2" w15:restartNumberingAfterBreak="0">
+  <w:abstractNum w:abstractNumId="3" w15:restartNumberingAfterBreak="0">
+    <w:nsid w:val="2ED263E9"/>
+    <w:multiLevelType w:val="multilevel"/>
+    <w:tmpl w:val="0CB0013E"/>
+    <w:lvl w:ilvl="0">
+      <w:start w:val="1"/>
+      <w:numFmt w:val="decimal"/>
+      <w:lvlText w:val="%1."/>
+      <w:lvlJc w:val="left"/>
+      <w:pPr>
+        <w:ind w:left="720" w:hanging="360"/>
+      </w:pPr>
+      <w:rPr>
+        <w:rFonts w:hint="default"/>
+      </w:rPr>
+    </w:lvl>
+    <w:lvl w:ilvl="1">
+      <w:start w:val="1"/>
+      <w:numFmt w:val="decimal"/>
+      <w:isLgl/>
+      <w:lvlText w:val="%1.%2."/>
+      <w:lvlJc w:val="left"/>
+      <w:pPr>
+        <w:ind w:left="1080" w:hanging="720"/>
+      </w:pPr>
+      <w:rPr>
+        <w:rFonts w:hint="default"/>
+      </w:rPr>
+    </w:lvl>
+    <w:lvl w:ilvl="2">
+      <w:start w:val="1"/>
+      <w:numFmt w:val="decimal"/>
+      <w:isLgl/>
+      <w:lvlText w:val="%1.%2.%3."/>
+      <w:lvlJc w:val="left"/>
+      <w:pPr>
+        <w:ind w:left="1440" w:hanging="1080"/>
+      </w:pPr>
+      <w:rPr>
+        <w:rFonts w:hint="default"/>
+      </w:rPr>
+    </w:lvl>
+    <w:lvl w:ilvl="3">
+      <w:start w:val="1"/>
+      <w:numFmt w:val="decimal"/>
+      <w:isLgl/>
+      <w:lvlText w:val="%1.%2.%3.%4."/>
+      <w:lvlJc w:val="left"/>
+      <w:pPr>
+        <w:ind w:left="1440" w:hanging="1080"/>
+      </w:pPr>
+      <w:rPr>
+        <w:rFonts w:hint="default"/>
+      </w:rPr>
+    </w:lvl>
+    <w:lvl w:ilvl="4">
+      <w:start w:val="1"/>
+      <w:numFmt w:val="decimal"/>
+      <w:isLgl/>
+      <w:lvlText w:val="%1.%2.%3.%4.%5."/>
+      <w:lvlJc w:val="left"/>
+      <w:pPr>
+        <w:ind w:left="1800" w:hanging="1440"/>
+      </w:pPr>
+      <w:rPr>
+        <w:rFonts w:hint="default"/>
+      </w:rPr>
+    </w:lvl>
+    <w:lvl w:ilvl="5">
+      <w:start w:val="1"/>
+      <w:numFmt w:val="decimal"/>
+      <w:isLgl/>
+      <w:lvlText w:val="%1.%2.%3.%4.%5.%6."/>
+      <w:lvlJc w:val="left"/>
+      <w:pPr>
+        <w:ind w:left="2160" w:hanging="1800"/>
+      </w:pPr>
+      <w:rPr>
+        <w:rFonts w:hint="default"/>
+      </w:rPr>
+    </w:lvl>
+    <w:lvl w:ilvl="6">
+      <w:start w:val="1"/>
+      <w:numFmt w:val="decimal"/>
+      <w:isLgl/>
+      <w:lvlText w:val="%1.%2.%3.%4.%5.%6.%7."/>
+      <w:lvlJc w:val="left"/>
+      <w:pPr>
+        <w:ind w:left="2160" w:hanging="1800"/>
+      </w:pPr>
+      <w:rPr>
+        <w:rFonts w:hint="default"/>
+      </w:rPr>
+    </w:lvl>
+    <w:lvl w:ilvl="7">
+      <w:start w:val="1"/>
+      <w:numFmt w:val="decimal"/>
+      <w:isLgl/>
+      <w:lvlText w:val="%1.%2.%3.%4.%5.%6.%7.%8."/>
+      <w:lvlJc w:val="left"/>
+      <w:pPr>
+        <w:ind w:left="2520" w:hanging="2160"/>
+      </w:pPr>
+      <w:rPr>
+        <w:rFonts w:hint="default"/>
+      </w:rPr>
+    </w:lvl>
+    <w:lvl w:ilvl="8">
+      <w:start w:val="1"/>
+      <w:numFmt w:val="decimal"/>
+      <w:isLgl/>
+      <w:lvlText w:val="%1.%2.%3.%4.%5.%6.%7.%8.%9."/>
+      <w:lvlJc w:val="left"/>
+      <w:pPr>
+        <w:ind w:left="2880" w:hanging="2520"/>
+      </w:pPr>
+      <w:rPr>
+        <w:rFonts w:hint="default"/>
+      </w:rPr>
+    </w:lvl>
+  </w:abstractNum>
+  <w:abstractNum w:abstractNumId="4" w15:restartNumberingAfterBreak="0">
+    <w:nsid w:val="30501FFF"/>
+    <w:multiLevelType w:val="multilevel"/>
+    <w:tmpl w:val="709A5BDE"/>
+    <w:lvl w:ilvl="0">
+      <w:start w:val="1"/>
+      <w:numFmt w:val="bullet"/>
+      <w:lvlText w:val=""/>
+      <w:lvlJc w:val="left"/>
+      <w:pPr>
+        <w:tabs>
+          <w:tab w:val="num" w:pos="720"/>
+        </w:tabs>
+        <w:ind w:left="720" w:hanging="360"/>
+      </w:pPr>
+      <w:rPr>
+        <w:rFonts w:ascii="Symbol" w:hAnsi="Symbol" w:hint="default"/>
+        <w:sz w:val="20"/>
+      </w:rPr>
+    </w:lvl>
+    <w:lvl w:ilvl="1">
+      <w:start w:val="1"/>
+      <w:numFmt w:val="bullet"/>
+      <w:lvlText w:val="o"/>
+      <w:lvlJc w:val="left"/>
+      <w:pPr>
+        <w:tabs>
+          <w:tab w:val="num" w:pos="1440"/>
+        </w:tabs>
+        <w:ind w:left="1440" w:hanging="360"/>
+      </w:pPr>
+      <w:rPr>
+        <w:rFonts w:ascii="Courier New" w:hAnsi="Courier New" w:hint="default"/>
+        <w:sz w:val="20"/>
+      </w:rPr>
+    </w:lvl>
+    <w:lvl w:ilvl="2" w:tentative="1">
+      <w:start w:val="1"/>
+      <w:numFmt w:val="bullet"/>
+      <w:lvlText w:val=""/>
+      <w:lvlJc w:val="left"/>
+      <w:pPr>
+        <w:tabs>
+          <w:tab w:val="num" w:pos="2160"/>
+        </w:tabs>
+        <w:ind w:left="2160" w:hanging="360"/>
+      </w:pPr>
+      <w:rPr>
+        <w:rFonts w:ascii="Wingdings" w:hAnsi="Wingdings" w:hint="default"/>
+        <w:sz w:val="20"/>
+      </w:rPr>
+    </w:lvl>
+    <w:lvl w:ilvl="3" w:tentative="1">
+      <w:start w:val="1"/>
+      <w:numFmt w:val="bullet"/>
+      <w:lvlText w:val=""/>
+      <w:lvlJc w:val="left"/>
+      <w:pPr>
+        <w:tabs>
+          <w:tab w:val="num" w:pos="2880"/>
+        </w:tabs>
+        <w:ind w:left="2880" w:hanging="360"/>
+      </w:pPr>
+      <w:rPr>
+        <w:rFonts w:ascii="Wingdings" w:hAnsi="Wingdings" w:hint="default"/>
+        <w:sz w:val="20"/>
+      </w:rPr>
+    </w:lvl>
+    <w:lvl w:ilvl="4" w:tentative="1">
+      <w:start w:val="1"/>
+      <w:numFmt w:val="bullet"/>
+      <w:lvlText w:val=""/>
+      <w:lvlJc w:val="left"/>
+      <w:pPr>
+        <w:tabs>
+          <w:tab w:val="num" w:pos="3600"/>
+        </w:tabs>
+        <w:ind w:left="3600" w:hanging="360"/>
+      </w:pPr>
+      <w:rPr>
+        <w:rFonts w:ascii="Wingdings" w:hAnsi="Wingdings" w:hint="default"/>
+        <w:sz w:val="20"/>
+      </w:rPr>
+    </w:lvl>
+    <w:lvl w:ilvl="5" w:tentative="1">
+      <w:start w:val="1"/>
+      <w:numFmt w:val="bullet"/>
+      <w:lvlText w:val=""/>
+      <w:lvlJc w:val="left"/>
+      <w:pPr>
+        <w:tabs>
+          <w:tab w:val="num" w:pos="4320"/>
+        </w:tabs>
+        <w:ind w:left="4320" w:hanging="360"/>
+      </w:pPr>
+      <w:rPr>
+        <w:rFonts w:ascii="Wingdings" w:hAnsi="Wingdings" w:hint="default"/>
+        <w:sz w:val="20"/>
+      </w:rPr>
+    </w:lvl>
+    <w:lvl w:ilvl="6" w:tentative="1">
+      <w:start w:val="1"/>
+      <w:numFmt w:val="bullet"/>
+      <w:lvlText w:val=""/>
+      <w:lvlJc w:val="left"/>
+      <w:pPr>
+        <w:tabs>
+          <w:tab w:val="num" w:pos="5040"/>
+        </w:tabs>
+        <w:ind w:left="5040" w:hanging="360"/>
+      </w:pPr>
+      <w:rPr>
+        <w:rFonts w:ascii="Wingdings" w:hAnsi="Wingdings" w:hint="default"/>
+        <w:sz w:val="20"/>
+      </w:rPr>
+    </w:lvl>
+    <w:lvl w:ilvl="7" w:tentative="1">
+      <w:start w:val="1"/>
+      <w:numFmt w:val="bullet"/>
+      <w:lvlText w:val=""/>
+      <w:lvlJc w:val="left"/>
+      <w:pPr>
+        <w:tabs>
+          <w:tab w:val="num" w:pos="5760"/>
+        </w:tabs>
+        <w:ind w:left="5760" w:hanging="360"/>
+      </w:pPr>
+      <w:rPr>
+        <w:rFonts w:ascii="Wingdings" w:hAnsi="Wingdings" w:hint="default"/>
+        <w:sz w:val="20"/>
+      </w:rPr>
+    </w:lvl>
+    <w:lvl w:ilvl="8" w:tentative="1">
+      <w:start w:val="1"/>
+      <w:numFmt w:val="bullet"/>
+      <w:lvlText w:val=""/>
+      <w:lvlJc w:val="left"/>
+      <w:pPr>
+        <w:tabs>
+          <w:tab w:val="num" w:pos="6480"/>
+        </w:tabs>
+        <w:ind w:left="6480" w:hanging="360"/>
+      </w:pPr>
+      <w:rPr>
+        <w:rFonts w:ascii="Wingdings" w:hAnsi="Wingdings" w:hint="default"/>
+        <w:sz w:val="20"/>
+      </w:rPr>
+    </w:lvl>
+  </w:abstractNum>
+  <w:abstractNum w:abstractNumId="5" w15:restartNumberingAfterBreak="0">
+    <w:nsid w:val="365F251E"/>
+    <w:multiLevelType w:val="multilevel"/>
+    <w:tmpl w:val="0CB0013E"/>
+    <w:lvl w:ilvl="0">
+      <w:start w:val="1"/>
+      <w:numFmt w:val="decimal"/>
+      <w:lvlText w:val="%1."/>
+      <w:lvlJc w:val="left"/>
+      <w:pPr>
+        <w:ind w:left="720" w:hanging="360"/>
+      </w:pPr>
+      <w:rPr>
+        <w:rFonts w:hint="default"/>
+      </w:rPr>
+    </w:lvl>
+    <w:lvl w:ilvl="1">
+      <w:start w:val="1"/>
+      <w:numFmt w:val="decimal"/>
+      <w:isLgl/>
+      <w:lvlText w:val="%1.%2."/>
+      <w:lvlJc w:val="left"/>
+      <w:pPr>
+        <w:ind w:left="1080" w:hanging="720"/>
+      </w:pPr>
+      <w:rPr>
+        <w:rFonts w:hint="default"/>
+      </w:rPr>
+    </w:lvl>
+    <w:lvl w:ilvl="2">
+      <w:start w:val="1"/>
+      <w:numFmt w:val="decimal"/>
+      <w:isLgl/>
+      <w:lvlText w:val="%1.%2.%3."/>
+      <w:lvlJc w:val="left"/>
+      <w:pPr>
+        <w:ind w:left="1440" w:hanging="1080"/>
+      </w:pPr>
+      <w:rPr>
+        <w:rFonts w:hint="default"/>
+      </w:rPr>
+    </w:lvl>
+    <w:lvl w:ilvl="3">
+      <w:start w:val="1"/>
+      <w:numFmt w:val="decimal"/>
+      <w:isLgl/>
+      <w:lvlText w:val="%1.%2.%3.%4."/>
+      <w:lvlJc w:val="left"/>
+      <w:pPr>
+        <w:ind w:left="1440" w:hanging="1080"/>
+      </w:pPr>
+      <w:rPr>
+        <w:rFonts w:hint="default"/>
+      </w:rPr>
+    </w:lvl>
+    <w:lvl w:ilvl="4">
+      <w:start w:val="1"/>
+      <w:numFmt w:val="decimal"/>
+      <w:isLgl/>
+      <w:lvlText w:val="%1.%2.%3.%4.%5."/>
+      <w:lvlJc w:val="left"/>
+      <w:pPr>
+        <w:ind w:left="1800" w:hanging="1440"/>
+      </w:pPr>
+      <w:rPr>
+        <w:rFonts w:hint="default"/>
+      </w:rPr>
+    </w:lvl>
+    <w:lvl w:ilvl="5">
+      <w:start w:val="1"/>
+      <w:numFmt w:val="decimal"/>
+      <w:isLgl/>
+      <w:lvlText w:val="%1.%2.%3.%4.%5.%6."/>
+      <w:lvlJc w:val="left"/>
+      <w:pPr>
+        <w:ind w:left="2160" w:hanging="1800"/>
+      </w:pPr>
+      <w:rPr>
+        <w:rFonts w:hint="default"/>
+      </w:rPr>
+    </w:lvl>
+    <w:lvl w:ilvl="6">
+      <w:start w:val="1"/>
+      <w:numFmt w:val="decimal"/>
+      <w:isLgl/>
+      <w:lvlText w:val="%1.%2.%3.%4.%5.%6.%7."/>
+      <w:lvlJc w:val="left"/>
+      <w:pPr>
+        <w:ind w:left="2160" w:hanging="1800"/>
+      </w:pPr>
+      <w:rPr>
+        <w:rFonts w:hint="default"/>
+      </w:rPr>
+    </w:lvl>
+    <w:lvl w:ilvl="7">
+      <w:start w:val="1"/>
+      <w:numFmt w:val="decimal"/>
+      <w:isLgl/>
+      <w:lvlText w:val="%1.%2.%3.%4.%5.%6.%7.%8."/>
+      <w:lvlJc w:val="left"/>
+      <w:pPr>
+        <w:ind w:left="2520" w:hanging="2160"/>
+      </w:pPr>
+      <w:rPr>
+        <w:rFonts w:hint="default"/>
+      </w:rPr>
+    </w:lvl>
+    <w:lvl w:ilvl="8">
+      <w:start w:val="1"/>
+      <w:numFmt w:val="decimal"/>
+      <w:isLgl/>
+      <w:lvlText w:val="%1.%2.%3.%4.%5.%6.%7.%8.%9."/>
+      <w:lvlJc w:val="left"/>
+      <w:pPr>
+        <w:ind w:left="2880" w:hanging="2520"/>
+      </w:pPr>
+      <w:rPr>
+        <w:rFonts w:hint="default"/>
+      </w:rPr>
+    </w:lvl>
+  </w:abstractNum>
+  <w:abstractNum w:abstractNumId="6" w15:restartNumberingAfterBreak="0">
+    <w:nsid w:val="3EB142F3"/>
+    <w:multiLevelType w:val="hybridMultilevel"/>
+    <w:tmpl w:val="4E325A2C"/>
+    <w:lvl w:ilvl="0" w:tplc="04090001">
+      <w:start w:val="1"/>
+      <w:numFmt w:val="bullet"/>
+      <w:lvlText w:val=""/>
+      <w:lvlJc w:val="left"/>
+      <w:pPr>
+        <w:ind w:left="720" w:hanging="360"/>
+      </w:pPr>
+      <w:rPr>
+        <w:rFonts w:ascii="Symbol" w:hAnsi="Symbol" w:hint="default"/>
+      </w:rPr>
+    </w:lvl>
+    <w:lvl w:ilvl="1" w:tplc="04090003" w:tentative="1">
+      <w:start w:val="1"/>
+      <w:numFmt w:val="bullet"/>
+      <w:lvlText w:val="o"/>
+      <w:lvlJc w:val="left"/>
+      <w:pPr>
+        <w:ind w:left="1440" w:hanging="360"/>
+      </w:pPr>
+      <w:rPr>
+        <w:rFonts w:ascii="Courier New" w:hAnsi="Courier New" w:cs="Courier New" w:hint="default"/>
+      </w:rPr>
+    </w:lvl>
+    <w:lvl w:ilvl="2" w:tplc="04090005" w:tentative="1">
+      <w:start w:val="1"/>
+      <w:numFmt w:val="bullet"/>
+      <w:lvlText w:val=""/>
+      <w:lvlJc w:val="left"/>
+      <w:pPr>
+        <w:ind w:left="2160" w:hanging="360"/>
+      </w:pPr>
+      <w:rPr>
+        <w:rFonts w:ascii="Wingdings" w:hAnsi="Wingdings" w:hint="default"/>
+      </w:rPr>
+    </w:lvl>
+    <w:lvl w:ilvl="3" w:tplc="04090001" w:tentative="1">
+      <w:start w:val="1"/>
+      <w:numFmt w:val="bullet"/>
+      <w:lvlText w:val=""/>
+      <w:lvlJc w:val="left"/>
+      <w:pPr>
+        <w:ind w:left="2880" w:hanging="360"/>
+      </w:pPr>
+      <w:rPr>
+        <w:rFonts w:ascii="Symbol" w:hAnsi="Symbol" w:hint="default"/>
+      </w:rPr>
+    </w:lvl>
+    <w:lvl w:ilvl="4" w:tplc="04090003" w:tentative="1">
+      <w:start w:val="1"/>
+      <w:numFmt w:val="bullet"/>
+      <w:lvlText w:val="o"/>
+      <w:lvlJc w:val="left"/>
+      <w:pPr>
+        <w:ind w:left="3600" w:hanging="360"/>
+      </w:pPr>
+      <w:rPr>
+        <w:rFonts w:ascii="Courier New" w:hAnsi="Courier New" w:cs="Courier New" w:hint="default"/>
+      </w:rPr>
+    </w:lvl>
+    <w:lvl w:ilvl="5" w:tplc="04090005" w:tentative="1">
+      <w:start w:val="1"/>
+      <w:numFmt w:val="bullet"/>
+      <w:lvlText w:val=""/>
+      <w:lvlJc w:val="left"/>
+      <w:pPr>
+        <w:ind w:left="4320" w:hanging="360"/>
+      </w:pPr>
+      <w:rPr>
+        <w:rFonts w:ascii="Wingdings" w:hAnsi="Wingdings" w:hint="default"/>
+      </w:rPr>
+    </w:lvl>
+    <w:lvl w:ilvl="6" w:tplc="04090001" w:tentative="1">
+      <w:start w:val="1"/>
+      <w:numFmt w:val="bullet"/>
+      <w:lvlText w:val=""/>
+      <w:lvlJc w:val="left"/>
+      <w:pPr>
+        <w:ind w:left="5040" w:hanging="360"/>
+      </w:pPr>
+      <w:rPr>
+        <w:rFonts w:ascii="Symbol" w:hAnsi="Symbol" w:hint="default"/>
+      </w:rPr>
+    </w:lvl>
+    <w:lvl w:ilvl="7" w:tplc="04090003" w:tentative="1">
+      <w:start w:val="1"/>
+      <w:numFmt w:val="bullet"/>
+      <w:lvlText w:val="o"/>
+      <w:lvlJc w:val="left"/>
+      <w:pPr>
+        <w:ind w:left="5760" w:hanging="360"/>
+      </w:pPr>
+      <w:rPr>
+        <w:rFonts w:ascii="Courier New" w:hAnsi="Courier New" w:cs="Courier New" w:hint="default"/>
+      </w:rPr>
+    </w:lvl>
+    <w:lvl w:ilvl="8" w:tplc="04090005" w:tentative="1">
+      <w:start w:val="1"/>
+      <w:numFmt w:val="bullet"/>
+      <w:lvlText w:val=""/>
+      <w:lvlJc w:val="left"/>
+      <w:pPr>
+        <w:ind w:left="6480" w:hanging="360"/>
+      </w:pPr>
+      <w:rPr>
+        <w:rFonts w:ascii="Wingdings" w:hAnsi="Wingdings" w:hint="default"/>
+      </w:rPr>
+    </w:lvl>
+  </w:abstractNum>
+  <w:abstractNum w:abstractNumId="7" w15:restartNumberingAfterBreak="0">
+    <w:nsid w:val="52944285"/>
+    <w:multiLevelType w:val="hybridMultilevel"/>
+    <w:tmpl w:val="A4CEEFD0"/>
+    <w:lvl w:ilvl="0" w:tplc="0409000F">
+      <w:start w:val="1"/>
+      <w:numFmt w:val="decimal"/>
+      <w:lvlText w:val="%1."/>
+      <w:lvlJc w:val="left"/>
+      <w:pPr>
+        <w:ind w:left="720" w:hanging="360"/>
+      </w:pPr>
+      <w:rPr>
+        <w:rFonts w:hint="default"/>
+      </w:rPr>
+    </w:lvl>
+    <w:lvl w:ilvl="1" w:tplc="FFFFFFFF" w:tentative="1">
+      <w:start w:val="1"/>
+      <w:numFmt w:val="bullet"/>
+      <w:lvlText w:val="o"/>
+      <w:lvlJc w:val="left"/>
+      <w:pPr>
+        <w:ind w:left="1440" w:hanging="360"/>
+      </w:pPr>
+      <w:rPr>
+        <w:rFonts w:ascii="Courier New" w:hAnsi="Courier New" w:cs="Courier New" w:hint="default"/>
+      </w:rPr>
+    </w:lvl>
+    <w:lvl w:ilvl="2" w:tplc="FFFFFFFF" w:tentative="1">
+      <w:start w:val="1"/>
+      <w:numFmt w:val="bullet"/>
+      <w:lvlText w:val=""/>
+      <w:lvlJc w:val="left"/>
+      <w:pPr>
+        <w:ind w:left="2160" w:hanging="360"/>
+      </w:pPr>
+      <w:rPr>
+        <w:rFonts w:ascii="Wingdings" w:hAnsi="Wingdings" w:hint="default"/>
+      </w:rPr>
+    </w:lvl>
+    <w:lvl w:ilvl="3" w:tplc="FFFFFFFF" w:tentative="1">
+      <w:start w:val="1"/>
+      <w:numFmt w:val="bullet"/>
+      <w:lvlText w:val=""/>
+      <w:lvlJc w:val="left"/>
+      <w:pPr>
+        <w:ind w:left="2880" w:hanging="360"/>
+      </w:pPr>
+      <w:rPr>
+        <w:rFonts w:ascii="Symbol" w:hAnsi="Symbol" w:hint="default"/>
+      </w:rPr>
+    </w:lvl>
+    <w:lvl w:ilvl="4" w:tplc="FFFFFFFF" w:tentative="1">
+      <w:start w:val="1"/>
+      <w:numFmt w:val="bullet"/>
+      <w:lvlText w:val="o"/>
+      <w:lvlJc w:val="left"/>
+      <w:pPr>
+        <w:ind w:left="3600" w:hanging="360"/>
+      </w:pPr>
+      <w:rPr>
+        <w:rFonts w:ascii="Courier New" w:hAnsi="Courier New" w:cs="Courier New" w:hint="default"/>
+      </w:rPr>
+    </w:lvl>
+    <w:lvl w:ilvl="5" w:tplc="FFFFFFFF" w:tentative="1">
+      <w:start w:val="1"/>
+      <w:numFmt w:val="bullet"/>
+      <w:lvlText w:val=""/>
+      <w:lvlJc w:val="left"/>
+      <w:pPr>
+        <w:ind w:left="4320" w:hanging="360"/>
+      </w:pPr>
+      <w:rPr>
+        <w:rFonts w:ascii="Wingdings" w:hAnsi="Wingdings" w:hint="default"/>
+      </w:rPr>
+    </w:lvl>
+    <w:lvl w:ilvl="6" w:tplc="FFFFFFFF" w:tentative="1">
+      <w:start w:val="1"/>
+      <w:numFmt w:val="bullet"/>
+      <w:lvlText w:val=""/>
+      <w:lvlJc w:val="left"/>
+      <w:pPr>
+        <w:ind w:left="5040" w:hanging="360"/>
+      </w:pPr>
+      <w:rPr>
+        <w:rFonts w:ascii="Symbol" w:hAnsi="Symbol" w:hint="default"/>
+      </w:rPr>
+    </w:lvl>
+    <w:lvl w:ilvl="7" w:tplc="FFFFFFFF" w:tentative="1">
+      <w:start w:val="1"/>
+      <w:numFmt w:val="bullet"/>
+      <w:lvlText w:val="o"/>
+      <w:lvlJc w:val="left"/>
+      <w:pPr>
+        <w:ind w:left="5760" w:hanging="360"/>
+      </w:pPr>
+      <w:rPr>
+        <w:rFonts w:ascii="Courier New" w:hAnsi="Courier New" w:cs="Courier New" w:hint="default"/>
+      </w:rPr>
+    </w:lvl>
+    <w:lvl w:ilvl="8" w:tplc="FFFFFFFF" w:tentative="1">
+      <w:start w:val="1"/>
+      <w:numFmt w:val="bullet"/>
+      <w:lvlText w:val=""/>
+      <w:lvlJc w:val="left"/>
+      <w:pPr>
+        <w:ind w:left="6480" w:hanging="360"/>
+      </w:pPr>
+      <w:rPr>
+        <w:rFonts w:ascii="Wingdings" w:hAnsi="Wingdings" w:hint="default"/>
+      </w:rPr>
+    </w:lvl>
+  </w:abstractNum>
+  <w:abstractNum w:abstractNumId="8" w15:restartNumberingAfterBreak="0">
     <w:nsid w:val="566C2C6D"/>
     <w:multiLevelType w:val="hybridMultilevel"/>
     <w:tmpl w:val="2614318C"/>
@@ -709,7 +3210,120 @@
       </w:rPr>
     </w:lvl>
   </w:abstractNum>
-  <w:abstractNum w:abstractNumId="3" w15:restartNumberingAfterBreak="0">
+  <w:abstractNum w:abstractNumId="9" w15:restartNumberingAfterBreak="0">
+    <w:nsid w:val="6FB96847"/>
+    <w:multiLevelType w:val="hybridMultilevel"/>
+    <w:tmpl w:val="A0EAAB46"/>
+    <w:lvl w:ilvl="0" w:tplc="0409000F">
+      <w:start w:val="1"/>
+      <w:numFmt w:val="decimal"/>
+      <w:lvlText w:val="%1."/>
+      <w:lvlJc w:val="left"/>
+      <w:pPr>
+        <w:ind w:left="720" w:hanging="360"/>
+      </w:pPr>
+      <w:rPr>
+        <w:rFonts w:hint="default"/>
+      </w:rPr>
+    </w:lvl>
+    <w:lvl w:ilvl="1" w:tplc="FFFFFFFF">
+      <w:start w:val="1"/>
+      <w:numFmt w:val="bullet"/>
+      <w:lvlText w:val="o"/>
+      <w:lvlJc w:val="left"/>
+      <w:pPr>
+        <w:ind w:left="1440" w:hanging="360"/>
+      </w:pPr>
+      <w:rPr>
+        <w:rFonts w:ascii="Courier New" w:hAnsi="Courier New" w:cs="Courier New" w:hint="default"/>
+      </w:rPr>
+    </w:lvl>
+    <w:lvl w:ilvl="2" w:tplc="FFFFFFFF">
+      <w:start w:val="1"/>
+      <w:numFmt w:val="bullet"/>
+      <w:lvlText w:val=""/>
+      <w:lvlJc w:val="left"/>
+      <w:pPr>
+        <w:ind w:left="2160" w:hanging="360"/>
+      </w:pPr>
+      <w:rPr>
+        <w:rFonts w:ascii="Wingdings" w:hAnsi="Wingdings" w:hint="default"/>
+      </w:rPr>
+    </w:lvl>
+    <w:lvl w:ilvl="3" w:tplc="FFFFFFFF">
+      <w:start w:val="1"/>
+      <w:numFmt w:val="bullet"/>
+      <w:lvlText w:val=""/>
+      <w:lvlJc w:val="left"/>
+      <w:pPr>
+        <w:ind w:left="2880" w:hanging="360"/>
+      </w:pPr>
+      <w:rPr>
+        <w:rFonts w:ascii="Symbol" w:hAnsi="Symbol" w:hint="default"/>
+      </w:rPr>
+    </w:lvl>
+    <w:lvl w:ilvl="4" w:tplc="FFFFFFFF">
+      <w:start w:val="1"/>
+      <w:numFmt w:val="bullet"/>
+      <w:lvlText w:val="o"/>
+      <w:lvlJc w:val="left"/>
+      <w:pPr>
+        <w:ind w:left="3600" w:hanging="360"/>
+      </w:pPr>
+      <w:rPr>
+        <w:rFonts w:ascii="Courier New" w:hAnsi="Courier New" w:cs="Courier New" w:hint="default"/>
+      </w:rPr>
+    </w:lvl>
+    <w:lvl w:ilvl="5" w:tplc="FFFFFFFF">
+      <w:start w:val="1"/>
+      <w:numFmt w:val="bullet"/>
+      <w:lvlText w:val=""/>
+      <w:lvlJc w:val="left"/>
+      <w:pPr>
+        <w:ind w:left="4320" w:hanging="360"/>
+      </w:pPr>
+      <w:rPr>
+        <w:rFonts w:ascii="Wingdings" w:hAnsi="Wingdings" w:hint="default"/>
+      </w:rPr>
+    </w:lvl>
+    <w:lvl w:ilvl="6" w:tplc="FFFFFFFF">
+      <w:start w:val="1"/>
+      <w:numFmt w:val="bullet"/>
+      <w:lvlText w:val=""/>
+      <w:lvlJc w:val="left"/>
+      <w:pPr>
+        <w:ind w:left="5040" w:hanging="360"/>
+      </w:pPr>
+      <w:rPr>
+        <w:rFonts w:ascii="Symbol" w:hAnsi="Symbol" w:hint="default"/>
+      </w:rPr>
+    </w:lvl>
+    <w:lvl w:ilvl="7" w:tplc="FFFFFFFF">
+      <w:start w:val="1"/>
+      <w:numFmt w:val="bullet"/>
+      <w:lvlText w:val="o"/>
+      <w:lvlJc w:val="left"/>
+      <w:pPr>
+        <w:ind w:left="5760" w:hanging="360"/>
+      </w:pPr>
+      <w:rPr>
+        <w:rFonts w:ascii="Courier New" w:hAnsi="Courier New" w:cs="Courier New" w:hint="default"/>
+      </w:rPr>
+    </w:lvl>
+    <w:lvl w:ilvl="8" w:tplc="FFFFFFFF">
+      <w:start w:val="1"/>
+      <w:numFmt w:val="bullet"/>
+      <w:lvlText w:val=""/>
+      <w:lvlJc w:val="left"/>
+      <w:pPr>
+        <w:ind w:left="6480" w:hanging="360"/>
+      </w:pPr>
+      <w:rPr>
+        <w:rFonts w:ascii="Wingdings" w:hAnsi="Wingdings" w:hint="default"/>
+      </w:rPr>
+    </w:lvl>
+  </w:abstractNum>
+  <w:abstractNum w:abstractNumId="10" w15:restartNumberingAfterBreak="0">
     <w:nsid w:val="7A7E7708"/>
     <w:multiLevelType w:val="hybridMultilevel"/>
     <w:tmpl w:val="6E9E11B4"/>
@@ -822,17 +3436,386 @@
       </w:rPr>
     </w:lvl>
   </w:abstractNum>
+  <w:abstractNum w:abstractNumId="11" w15:restartNumberingAfterBreak="0">
+    <w:nsid w:val="7BE30F12"/>
+    <w:multiLevelType w:val="hybridMultilevel"/>
+    <w:tmpl w:val="94A05442"/>
+    <w:lvl w:ilvl="0" w:tplc="04090001">
+      <w:start w:val="1"/>
+      <w:numFmt w:val="bullet"/>
+      <w:lvlText w:val=""/>
+      <w:lvlJc w:val="left"/>
+      <w:pPr>
+        <w:ind w:left="3600" w:hanging="360"/>
+      </w:pPr>
+      <w:rPr>
+        <w:rFonts w:ascii="Symbol" w:hAnsi="Symbol" w:hint="default"/>
+      </w:rPr>
+    </w:lvl>
+    <w:lvl w:ilvl="1" w:tplc="04090003" w:tentative="1">
+      <w:start w:val="1"/>
+      <w:numFmt w:val="bullet"/>
+      <w:lvlText w:val="o"/>
+      <w:lvlJc w:val="left"/>
+      <w:pPr>
+        <w:ind w:left="4320" w:hanging="360"/>
+      </w:pPr>
+      <w:rPr>
+        <w:rFonts w:ascii="Courier New" w:hAnsi="Courier New" w:cs="Courier New" w:hint="default"/>
+      </w:rPr>
+    </w:lvl>
+    <w:lvl w:ilvl="2" w:tplc="04090005" w:tentative="1">
+      <w:start w:val="1"/>
+      <w:numFmt w:val="bullet"/>
+      <w:lvlText w:val=""/>
+      <w:lvlJc w:val="left"/>
+      <w:pPr>
+        <w:ind w:left="5040" w:hanging="360"/>
+      </w:pPr>
+      <w:rPr>
+        <w:rFonts w:ascii="Wingdings" w:hAnsi="Wingdings" w:hint="default"/>
+      </w:rPr>
+    </w:lvl>
+    <w:lvl w:ilvl="3" w:tplc="04090001" w:tentative="1">
+      <w:start w:val="1"/>
+      <w:numFmt w:val="bullet"/>
+      <w:lvlText w:val=""/>
+      <w:lvlJc w:val="left"/>
+      <w:pPr>
+        <w:ind w:left="5760" w:hanging="360"/>
+      </w:pPr>
+      <w:rPr>
+        <w:rFonts w:ascii="Symbol" w:hAnsi="Symbol" w:hint="default"/>
+      </w:rPr>
+    </w:lvl>
+    <w:lvl w:ilvl="4" w:tplc="04090003" w:tentative="1">
+      <w:start w:val="1"/>
+      <w:numFmt w:val="bullet"/>
+      <w:lvlText w:val="o"/>
+      <w:lvlJc w:val="left"/>
+      <w:pPr>
+        <w:ind w:left="6480" w:hanging="360"/>
+      </w:pPr>
+      <w:rPr>
+        <w:rFonts w:ascii="Courier New" w:hAnsi="Courier New" w:cs="Courier New" w:hint="default"/>
+      </w:rPr>
+    </w:lvl>
+    <w:lvl w:ilvl="5" w:tplc="04090005" w:tentative="1">
+      <w:start w:val="1"/>
+      <w:numFmt w:val="bullet"/>
+      <w:lvlText w:val=""/>
+      <w:lvlJc w:val="left"/>
+      <w:pPr>
+        <w:ind w:left="7200" w:hanging="360"/>
+      </w:pPr>
+      <w:rPr>
+        <w:rFonts w:ascii="Wingdings" w:hAnsi="Wingdings" w:hint="default"/>
+      </w:rPr>
+    </w:lvl>
+    <w:lvl w:ilvl="6" w:tplc="04090001" w:tentative="1">
+      <w:start w:val="1"/>
+      <w:numFmt w:val="bullet"/>
+      <w:lvlText w:val=""/>
+      <w:lvlJc w:val="left"/>
+      <w:pPr>
+        <w:ind w:left="7920" w:hanging="360"/>
+      </w:pPr>
+      <w:rPr>
+        <w:rFonts w:ascii="Symbol" w:hAnsi="Symbol" w:hint="default"/>
+      </w:rPr>
+    </w:lvl>
+    <w:lvl w:ilvl="7" w:tplc="04090003" w:tentative="1">
+      <w:start w:val="1"/>
+      <w:numFmt w:val="bullet"/>
+      <w:lvlText w:val="o"/>
+      <w:lvlJc w:val="left"/>
+      <w:pPr>
+        <w:ind w:left="8640" w:hanging="360"/>
+      </w:pPr>
+      <w:rPr>
+        <w:rFonts w:ascii="Courier New" w:hAnsi="Courier New" w:cs="Courier New" w:hint="default"/>
+      </w:rPr>
+    </w:lvl>
+    <w:lvl w:ilvl="8" w:tplc="04090005" w:tentative="1">
+      <w:start w:val="1"/>
+      <w:numFmt w:val="bullet"/>
+      <w:lvlText w:val=""/>
+      <w:lvlJc w:val="left"/>
+      <w:pPr>
+        <w:ind w:left="9360" w:hanging="360"/>
+      </w:pPr>
+      <w:rPr>
+        <w:rFonts w:ascii="Wingdings" w:hAnsi="Wingdings" w:hint="default"/>
+      </w:rPr>
+    </w:lvl>
+  </w:abstractNum>
+  <w:abstractNum w:abstractNumId="12" w15:restartNumberingAfterBreak="0">
+    <w:nsid w:val="7D7133F3"/>
+    <w:multiLevelType w:val="hybridMultilevel"/>
+    <w:tmpl w:val="5C3AB0BA"/>
+    <w:lvl w:ilvl="0" w:tplc="04090001">
+      <w:start w:val="1"/>
+      <w:numFmt w:val="bullet"/>
+      <w:lvlText w:val=""/>
+      <w:lvlJc w:val="left"/>
+      <w:pPr>
+        <w:ind w:left="3600" w:hanging="360"/>
+      </w:pPr>
+      <w:rPr>
+        <w:rFonts w:ascii="Symbol" w:hAnsi="Symbol" w:hint="default"/>
+      </w:rPr>
+    </w:lvl>
+    <w:lvl w:ilvl="1" w:tplc="04090003" w:tentative="1">
+      <w:start w:val="1"/>
+      <w:numFmt w:val="bullet"/>
+      <w:lvlText w:val="o"/>
+      <w:lvlJc w:val="left"/>
+      <w:pPr>
+        <w:ind w:left="4320" w:hanging="360"/>
+      </w:pPr>
+      <w:rPr>
+        <w:rFonts w:ascii="Courier New" w:hAnsi="Courier New" w:cs="Courier New" w:hint="default"/>
+      </w:rPr>
+    </w:lvl>
+    <w:lvl w:ilvl="2" w:tplc="04090005" w:tentative="1">
+      <w:start w:val="1"/>
+      <w:numFmt w:val="bullet"/>
+      <w:lvlText w:val=""/>
+      <w:lvlJc w:val="left"/>
+      <w:pPr>
+        <w:ind w:left="5040" w:hanging="360"/>
+      </w:pPr>
+      <w:rPr>
+        <w:rFonts w:ascii="Wingdings" w:hAnsi="Wingdings" w:hint="default"/>
+      </w:rPr>
+    </w:lvl>
+    <w:lvl w:ilvl="3" w:tplc="04090001" w:tentative="1">
+      <w:start w:val="1"/>
+      <w:numFmt w:val="bullet"/>
+      <w:lvlText w:val=""/>
+      <w:lvlJc w:val="left"/>
+      <w:pPr>
+        <w:ind w:left="5760" w:hanging="360"/>
+      </w:pPr>
+      <w:rPr>
+        <w:rFonts w:ascii="Symbol" w:hAnsi="Symbol" w:hint="default"/>
+      </w:rPr>
+    </w:lvl>
+    <w:lvl w:ilvl="4" w:tplc="04090003" w:tentative="1">
+      <w:start w:val="1"/>
+      <w:numFmt w:val="bullet"/>
+      <w:lvlText w:val="o"/>
+      <w:lvlJc w:val="left"/>
+      <w:pPr>
+        <w:ind w:left="6480" w:hanging="360"/>
+      </w:pPr>
+      <w:rPr>
+        <w:rFonts w:ascii="Courier New" w:hAnsi="Courier New" w:cs="Courier New" w:hint="default"/>
+      </w:rPr>
+    </w:lvl>
+    <w:lvl w:ilvl="5" w:tplc="04090005" w:tentative="1">
+      <w:start w:val="1"/>
+      <w:numFmt w:val="bullet"/>
+      <w:lvlText w:val=""/>
+      <w:lvlJc w:val="left"/>
+      <w:pPr>
+        <w:ind w:left="7200" w:hanging="360"/>
+      </w:pPr>
+      <w:rPr>
+        <w:rFonts w:ascii="Wingdings" w:hAnsi="Wingdings" w:hint="default"/>
+      </w:rPr>
+    </w:lvl>
+    <w:lvl w:ilvl="6" w:tplc="04090001" w:tentative="1">
+      <w:start w:val="1"/>
+      <w:numFmt w:val="bullet"/>
+      <w:lvlText w:val=""/>
+      <w:lvlJc w:val="left"/>
+      <w:pPr>
+        <w:ind w:left="7920" w:hanging="360"/>
+      </w:pPr>
+      <w:rPr>
+        <w:rFonts w:ascii="Symbol" w:hAnsi="Symbol" w:hint="default"/>
+      </w:rPr>
+    </w:lvl>
+    <w:lvl w:ilvl="7" w:tplc="04090003" w:tentative="1">
+      <w:start w:val="1"/>
+      <w:numFmt w:val="bullet"/>
+      <w:lvlText w:val="o"/>
+      <w:lvlJc w:val="left"/>
+      <w:pPr>
+        <w:ind w:left="8640" w:hanging="360"/>
+      </w:pPr>
+      <w:rPr>
+        <w:rFonts w:ascii="Courier New" w:hAnsi="Courier New" w:cs="Courier New" w:hint="default"/>
+      </w:rPr>
+    </w:lvl>
+    <w:lvl w:ilvl="8" w:tplc="04090005" w:tentative="1">
+      <w:start w:val="1"/>
+      <w:numFmt w:val="bullet"/>
+      <w:lvlText w:val=""/>
+      <w:lvlJc w:val="left"/>
+      <w:pPr>
+        <w:ind w:left="9360" w:hanging="360"/>
+      </w:pPr>
+      <w:rPr>
+        <w:rFonts w:ascii="Wingdings" w:hAnsi="Wingdings" w:hint="default"/>
+      </w:rPr>
+    </w:lvl>
+  </w:abstractNum>
+  <w:abstractNum w:abstractNumId="13" w15:restartNumberingAfterBreak="0">
+    <w:nsid w:val="7D934FCF"/>
+    <w:multiLevelType w:val="hybridMultilevel"/>
+    <w:tmpl w:val="14D6A13E"/>
+    <w:lvl w:ilvl="0" w:tplc="0409000F">
+      <w:start w:val="1"/>
+      <w:numFmt w:val="decimal"/>
+      <w:lvlText w:val="%1."/>
+      <w:lvlJc w:val="left"/>
+      <w:pPr>
+        <w:ind w:left="720" w:hanging="360"/>
+      </w:pPr>
+      <w:rPr>
+        <w:rFonts w:hint="default"/>
+      </w:rPr>
+    </w:lvl>
+    <w:lvl w:ilvl="1" w:tplc="FFFFFFFF">
+      <w:start w:val="1"/>
+      <w:numFmt w:val="bullet"/>
+      <w:lvlText w:val="o"/>
+      <w:lvlJc w:val="left"/>
+      <w:pPr>
+        <w:ind w:left="1440" w:hanging="360"/>
+      </w:pPr>
+      <w:rPr>
+        <w:rFonts w:ascii="Courier New" w:hAnsi="Courier New" w:cs="Courier New" w:hint="default"/>
+      </w:rPr>
+    </w:lvl>
+    <w:lvl w:ilvl="2" w:tplc="FFFFFFFF">
+      <w:start w:val="1"/>
+      <w:numFmt w:val="bullet"/>
+      <w:lvlText w:val=""/>
+      <w:lvlJc w:val="left"/>
+      <w:pPr>
+        <w:ind w:left="2160" w:hanging="360"/>
+      </w:pPr>
+      <w:rPr>
+        <w:rFonts w:ascii="Wingdings" w:hAnsi="Wingdings" w:hint="default"/>
+      </w:rPr>
+    </w:lvl>
+    <w:lvl w:ilvl="3" w:tplc="FFFFFFFF">
+      <w:start w:val="1"/>
+      <w:numFmt w:val="bullet"/>
+      <w:lvlText w:val=""/>
+      <w:lvlJc w:val="left"/>
+      <w:pPr>
+        <w:ind w:left="2880" w:hanging="360"/>
+      </w:pPr>
+      <w:rPr>
+        <w:rFonts w:ascii="Symbol" w:hAnsi="Symbol" w:hint="default"/>
+      </w:rPr>
+    </w:lvl>
+    <w:lvl w:ilvl="4" w:tplc="FFFFFFFF">
+      <w:start w:val="1"/>
+      <w:numFmt w:val="bullet"/>
+      <w:lvlText w:val="o"/>
+      <w:lvlJc w:val="left"/>
+      <w:pPr>
+        <w:ind w:left="3600" w:hanging="360"/>
+      </w:pPr>
+      <w:rPr>
+        <w:rFonts w:ascii="Courier New" w:hAnsi="Courier New" w:cs="Courier New" w:hint="default"/>
+      </w:rPr>
+    </w:lvl>
+    <w:lvl w:ilvl="5" w:tplc="FFFFFFFF">
+      <w:start w:val="1"/>
+      <w:numFmt w:val="bullet"/>
+      <w:lvlText w:val=""/>
+      <w:lvlJc w:val="left"/>
+      <w:pPr>
+        <w:ind w:left="4320" w:hanging="360"/>
+      </w:pPr>
+      <w:rPr>
+        <w:rFonts w:ascii="Wingdings" w:hAnsi="Wingdings" w:hint="default"/>
+      </w:rPr>
+    </w:lvl>
+    <w:lvl w:ilvl="6" w:tplc="FFFFFFFF">
+      <w:start w:val="1"/>
+      <w:numFmt w:val="bullet"/>
+      <w:lvlText w:val=""/>
+      <w:lvlJc w:val="left"/>
+      <w:pPr>
+        <w:ind w:left="5040" w:hanging="360"/>
+      </w:pPr>
+      <w:rPr>
+        <w:rFonts w:ascii="Symbol" w:hAnsi="Symbol" w:hint="default"/>
+      </w:rPr>
+    </w:lvl>
+    <w:lvl w:ilvl="7" w:tplc="FFFFFFFF">
+      <w:start w:val="1"/>
+      <w:numFmt w:val="bullet"/>
+      <w:lvlText w:val="o"/>
+      <w:lvlJc w:val="left"/>
+      <w:pPr>
+        <w:ind w:left="5760" w:hanging="360"/>
+      </w:pPr>
+      <w:rPr>
+        <w:rFonts w:ascii="Courier New" w:hAnsi="Courier New" w:cs="Courier New" w:hint="default"/>
+      </w:rPr>
+    </w:lvl>
+    <w:lvl w:ilvl="8" w:tplc="FFFFFFFF">
+      <w:start w:val="1"/>
+      <w:numFmt w:val="bullet"/>
+      <w:lvlText w:val=""/>
+      <w:lvlJc w:val="left"/>
+      <w:pPr>
+        <w:ind w:left="6480" w:hanging="360"/>
+      </w:pPr>
+      <w:rPr>
+        <w:rFonts w:ascii="Wingdings" w:hAnsi="Wingdings" w:hint="default"/>
+      </w:rPr>
+    </w:lvl>
+  </w:abstractNum>
   <w:num w:numId="1" w16cid:durableId="205988974">
+    <w:abstractNumId w:val="8"/>
+  </w:num>
+  <w:num w:numId="2" w16cid:durableId="1559510559">
+    <w:abstractNumId w:val="10"/>
+  </w:num>
+  <w:num w:numId="3" w16cid:durableId="1936211035">
+    <w:abstractNumId w:val="1"/>
+  </w:num>
+  <w:num w:numId="4" w16cid:durableId="2107462275">
     <w:abstractNumId w:val="2"/>
   </w:num>
-  <w:num w:numId="2" w16cid:durableId="1559510559">
+  <w:num w:numId="5" w16cid:durableId="984352500">
+    <w:abstractNumId w:val="5"/>
+  </w:num>
+  <w:num w:numId="6" w16cid:durableId="753016499">
+    <w:abstractNumId w:val="12"/>
+  </w:num>
+  <w:num w:numId="7" w16cid:durableId="663434092">
+    <w:abstractNumId w:val="11"/>
+  </w:num>
+  <w:num w:numId="8" w16cid:durableId="1887833653">
+    <w:abstractNumId w:val="4"/>
+  </w:num>
+  <w:num w:numId="9" w16cid:durableId="1288510260">
+    <w:abstractNumId w:val="6"/>
+  </w:num>
+  <w:num w:numId="10" w16cid:durableId="1110003864">
     <w:abstractNumId w:val="3"/>
   </w:num>
-  <w:num w:numId="3" w16cid:durableId="1936211035">
+  <w:num w:numId="11" w16cid:durableId="867912337">
+    <w:abstractNumId w:val="9"/>
+  </w:num>
+  <w:num w:numId="12" w16cid:durableId="2024164467">
+    <w:abstractNumId w:val="13"/>
+  </w:num>
+  <w:num w:numId="13" w16cid:durableId="858272539">
+    <w:abstractNumId w:val="7"/>
+  </w:num>
+  <w:num w:numId="14" w16cid:durableId="1918711122">
     <w:abstractNumId w:val="0"/>
-  </w:num>
-  <w:num w:numId="4" w16cid:durableId="2107462275">
-    <w:abstractNumId w:val="1"/>
   </w:num>
 </w:numbering>
 </file>
@@ -1237,6 +4220,12 @@
   <w:style w:type="paragraph" w:default="1" w:styleId="Normal">
     <w:name w:val="Normal"/>
     <w:qFormat/>
+    <w:rsid w:val="00E37358"/>
+    <w:rPr>
+      <w:sz w:val="24"/>
+      <w:szCs w:val="24"/>
+      <w:lang w:val="uk-UA"/>
+    </w:rPr>
   </w:style>
   <w:style w:type="paragraph" w:styleId="Heading1">
     <w:name w:val="heading 1"/>
@@ -1265,7 +4254,6 @@
     <w:next w:val="Normal"/>
     <w:link w:val="Heading2Char"/>
     <w:uiPriority w:val="9"/>
-    <w:semiHidden/>
     <w:unhideWhenUsed/>
     <w:qFormat/>
     <w:rsid w:val="005B39D5"/>
@@ -1288,7 +4276,6 @@
     <w:next w:val="Normal"/>
     <w:link w:val="Heading3Char"/>
     <w:uiPriority w:val="9"/>
-    <w:semiHidden/>
     <w:unhideWhenUsed/>
     <w:qFormat/>
     <w:rsid w:val="005B39D5"/>
@@ -1311,7 +4298,6 @@
     <w:next w:val="Normal"/>
     <w:link w:val="Heading4Char"/>
     <w:uiPriority w:val="9"/>
-    <w:semiHidden/>
     <w:unhideWhenUsed/>
     <w:qFormat/>
     <w:rsid w:val="005B39D5"/>
@@ -1440,7 +4426,6 @@
   <w:style w:type="character" w:default="1" w:styleId="DefaultParagraphFont">
     <w:name w:val="Default Paragraph Font"/>
     <w:uiPriority w:val="1"/>
-    <w:semiHidden/>
     <w:unhideWhenUsed/>
   </w:style>
   <w:style w:type="table" w:default="1" w:styleId="TableNormal">
@@ -1482,7 +4467,6 @@
     <w:basedOn w:val="DefaultParagraphFont"/>
     <w:link w:val="Heading2"/>
     <w:uiPriority w:val="9"/>
-    <w:semiHidden/>
     <w:rsid w:val="005B39D5"/>
     <w:rPr>
       <w:rFonts w:asciiTheme="majorHAnsi" w:eastAsiaTheme="majorEastAsia" w:hAnsiTheme="majorHAnsi" w:cstheme="majorBidi"/>
@@ -1496,7 +4480,6 @@
     <w:basedOn w:val="DefaultParagraphFont"/>
     <w:link w:val="Heading3"/>
     <w:uiPriority w:val="9"/>
-    <w:semiHidden/>
     <w:rsid w:val="005B39D5"/>
     <w:rPr>
       <w:rFonts w:eastAsiaTheme="majorEastAsia" w:cstheme="majorBidi"/>
@@ -1510,7 +4493,6 @@
     <w:basedOn w:val="DefaultParagraphFont"/>
     <w:link w:val="Heading4"/>
     <w:uiPriority w:val="9"/>
-    <w:semiHidden/>
     <w:rsid w:val="005B39D5"/>
     <w:rPr>
       <w:rFonts w:eastAsiaTheme="majorEastAsia" w:cstheme="majorBidi"/>
@@ -1752,6 +4734,75 @@
       <w:smallCaps/>
       <w:color w:val="0F4761" w:themeColor="accent1" w:themeShade="BF"/>
       <w:spacing w:val="5"/>
+    </w:rPr>
+  </w:style>
+  <w:style w:type="paragraph" w:styleId="TOCHeading">
+    <w:name w:val="TOC Heading"/>
+    <w:basedOn w:val="Heading1"/>
+    <w:next w:val="Normal"/>
+    <w:uiPriority w:val="39"/>
+    <w:unhideWhenUsed/>
+    <w:qFormat/>
+    <w:rsid w:val="00D528C8"/>
+    <w:pPr>
+      <w:spacing w:before="240" w:after="0"/>
+      <w:outlineLvl w:val="9"/>
+    </w:pPr>
+    <w:rPr>
+      <w:kern w:val="0"/>
+      <w:sz w:val="32"/>
+      <w:szCs w:val="32"/>
+      <w:lang w:val="en-US"/>
+      <w14:ligatures w14:val="none"/>
+    </w:rPr>
+  </w:style>
+  <w:style w:type="paragraph" w:styleId="TOC1">
+    <w:name w:val="toc 1"/>
+    <w:basedOn w:val="Normal"/>
+    <w:next w:val="Normal"/>
+    <w:autoRedefine/>
+    <w:uiPriority w:val="39"/>
+    <w:unhideWhenUsed/>
+    <w:rsid w:val="00D528C8"/>
+    <w:pPr>
+      <w:spacing w:after="100"/>
+    </w:pPr>
+  </w:style>
+  <w:style w:type="paragraph" w:styleId="TOC2">
+    <w:name w:val="toc 2"/>
+    <w:basedOn w:val="Normal"/>
+    <w:next w:val="Normal"/>
+    <w:autoRedefine/>
+    <w:uiPriority w:val="39"/>
+    <w:unhideWhenUsed/>
+    <w:rsid w:val="00D528C8"/>
+    <w:pPr>
+      <w:spacing w:after="100"/>
+      <w:ind w:left="240"/>
+    </w:pPr>
+  </w:style>
+  <w:style w:type="paragraph" w:styleId="TOC3">
+    <w:name w:val="toc 3"/>
+    <w:basedOn w:val="Normal"/>
+    <w:next w:val="Normal"/>
+    <w:autoRedefine/>
+    <w:uiPriority w:val="39"/>
+    <w:unhideWhenUsed/>
+    <w:rsid w:val="00D528C8"/>
+    <w:pPr>
+      <w:spacing w:after="100"/>
+      <w:ind w:left="480"/>
+    </w:pPr>
+  </w:style>
+  <w:style w:type="character" w:styleId="Hyperlink">
+    <w:name w:val="Hyperlink"/>
+    <w:basedOn w:val="DefaultParagraphFont"/>
+    <w:uiPriority w:val="99"/>
+    <w:unhideWhenUsed/>
+    <w:rsid w:val="00D528C8"/>
+    <w:rPr>
+      <w:color w:val="467886" w:themeColor="hyperlink"/>
+      <w:u w:val="single"/>
     </w:rPr>
   </w:style>
 </w:styles>
@@ -2050,4 +5101,16 @@
     </a:ext>
   </a:extLst>
 </a:theme>
+</file>
+
+<file path=customXml/item1.xml><?xml version="1.0" encoding="utf-8"?>
+<b:Sources xmlns:b="http://schemas.openxmlformats.org/officeDocument/2006/bibliography" xmlns="http://schemas.openxmlformats.org/officeDocument/2006/bibliography" SelectedStyle="\APASixthEditionOfficeOnline.xsl" StyleName="APA" Version="6"/>
+</file>
+
+<file path=customXml/itemProps1.xml><?xml version="1.0" encoding="utf-8"?>
+<ds:datastoreItem xmlns:ds="http://schemas.openxmlformats.org/officeDocument/2006/customXml" ds:itemID="{BADA08CB-5AB6-4188-8CB2-5176D81149AE}">
+  <ds:schemaRefs>
+    <ds:schemaRef ds:uri="http://schemas.openxmlformats.org/officeDocument/2006/bibliography"/>
+  </ds:schemaRefs>
+</ds:datastoreItem>
 </file>
</xml_diff>